<commit_message>
Updated project time line
</commit_message>
<xml_diff>
--- a/ProjectTimeline.docx
+++ b/ProjectTimeline.docx
@@ -29,8 +29,9 @@
       <w:tblPr>
         <w:tblStyle w:val="Table1"/>
         <w:bidi w:val="0"/>
-        <w:tblW w:w="9360.0" w:type="dxa"/>
+        <w:tblW w:w="10725.0" w:type="dxa"/>
         <w:jc w:val="left"/>
+        <w:tblInd w:w="-630.0" w:type="dxa"/>
         <w:tblBorders>
           <w:top w:color="000000" w:space="0" w:sz="8" w:val="single"/>
           <w:left w:color="000000" w:space="0" w:sz="8" w:val="single"/>
@@ -43,14 +44,14 @@
         <w:tblLook w:val="0600"/>
       </w:tblPr>
       <w:tblGrid>
-        <w:gridCol w:w="2265"/>
-        <w:gridCol w:w="3975"/>
-        <w:gridCol w:w="3120"/>
+        <w:gridCol w:w="2370"/>
+        <w:gridCol w:w="6045"/>
+        <w:gridCol w:w="2310"/>
         <w:tblGridChange w:id="0">
           <w:tblGrid>
-            <w:gridCol w:w="2265"/>
-            <w:gridCol w:w="3975"/>
-            <w:gridCol w:w="3120"/>
+            <w:gridCol w:w="2370"/>
+            <w:gridCol w:w="6045"/>
+            <w:gridCol w:w="2310"/>
           </w:tblGrid>
         </w:tblGridChange>
       </w:tblGrid>
@@ -203,6 +204,48 @@
           </w:p>
           <w:p>
             <w:pPr>
+              <w:widowControl w:val="0"/>
+              <w:numPr>
+                <w:ilvl w:val="1"/>
+                <w:numId w:val="1"/>
+              </w:numPr>
+              <w:spacing w:line="240" w:lineRule="auto"/>
+              <w:ind w:left="1440" w:hanging="360"/>
+              <w:contextualSpacing w:val="1"/>
+              <w:rPr/>
+            </w:pPr>
+            <w:bookmarkStart w:colFirst="0" w:colLast="0" w:name="h.i6k992h82b2c" w:id="0"/>
+            <w:bookmarkEnd w:id="0"/>
+            <w:r>
+              <w:rPr>
+                <w:rtl w:val="0"/>
+              </w:rPr>
+              <w:t xml:space="preserve">GUI: The background of the home page will be a map</w:t>
+            </w:r>
+          </w:p>
+          <w:p>
+            <w:pPr>
+              <w:widowControl w:val="0"/>
+              <w:numPr>
+                <w:ilvl w:val="1"/>
+                <w:numId w:val="1"/>
+              </w:numPr>
+              <w:spacing w:line="240" w:lineRule="auto"/>
+              <w:ind w:left="1440" w:hanging="360"/>
+              <w:contextualSpacing w:val="1"/>
+              <w:rPr/>
+            </w:pPr>
+            <w:bookmarkStart w:colFirst="0" w:colLast="0" w:name="h.khi6u35lb2xn" w:id="1"/>
+            <w:bookmarkEnd w:id="1"/>
+            <w:r>
+              <w:rPr>
+                <w:rtl w:val="0"/>
+              </w:rPr>
+              <w:t xml:space="preserve">Implement: Using google map javascript api</w:t>
+            </w:r>
+          </w:p>
+          <w:p>
+            <w:pPr>
               <w:keepNext w:val="0"/>
               <w:keepLines w:val="0"/>
               <w:widowControl w:val="0"/>
@@ -227,6 +270,177 @@
           </w:p>
           <w:p>
             <w:pPr>
+              <w:widowControl w:val="0"/>
+              <w:numPr>
+                <w:ilvl w:val="1"/>
+                <w:numId w:val="1"/>
+              </w:numPr>
+              <w:spacing w:line="240" w:lineRule="auto"/>
+              <w:ind w:left="1440" w:hanging="360"/>
+              <w:contextualSpacing w:val="1"/>
+              <w:rPr/>
+            </w:pPr>
+            <w:r>
+              <w:rPr>
+                <w:rtl w:val="0"/>
+              </w:rPr>
+              <w:t xml:space="preserve">Search textbox</w:t>
+            </w:r>
+          </w:p>
+          <w:p>
+            <w:pPr>
+              <w:widowControl w:val="0"/>
+              <w:numPr>
+                <w:ilvl w:val="2"/>
+                <w:numId w:val="1"/>
+              </w:numPr>
+              <w:spacing w:line="240" w:lineRule="auto"/>
+              <w:ind w:left="2160" w:hanging="360"/>
+              <w:contextualSpacing w:val="1"/>
+              <w:rPr/>
+            </w:pPr>
+            <w:r>
+              <w:rPr>
+                <w:rtl w:val="0"/>
+              </w:rPr>
+              <w:t xml:space="preserve">GUI: textbox that could accept info from user</w:t>
+            </w:r>
+          </w:p>
+          <w:p>
+            <w:pPr>
+              <w:widowControl w:val="0"/>
+              <w:numPr>
+                <w:ilvl w:val="2"/>
+                <w:numId w:val="1"/>
+              </w:numPr>
+              <w:spacing w:line="240" w:lineRule="auto"/>
+              <w:ind w:left="2160" w:hanging="360"/>
+              <w:contextualSpacing w:val="1"/>
+              <w:rPr/>
+            </w:pPr>
+            <w:r>
+              <w:rPr>
+                <w:rtl w:val="0"/>
+              </w:rPr>
+              <w:t xml:space="preserve">Implement: text would be sent to back-end node.js files </w:t>
+            </w:r>
+          </w:p>
+          <w:p>
+            <w:pPr>
+              <w:widowControl w:val="0"/>
+              <w:numPr>
+                <w:ilvl w:val="1"/>
+                <w:numId w:val="1"/>
+              </w:numPr>
+              <w:spacing w:line="240" w:lineRule="auto"/>
+              <w:ind w:left="1440" w:hanging="360"/>
+              <w:contextualSpacing w:val="1"/>
+              <w:rPr/>
+            </w:pPr>
+            <w:r>
+              <w:rPr>
+                <w:rtl w:val="0"/>
+              </w:rPr>
+              <w:t xml:space="preserve">Search button</w:t>
+            </w:r>
+          </w:p>
+          <w:p>
+            <w:pPr>
+              <w:widowControl w:val="0"/>
+              <w:numPr>
+                <w:ilvl w:val="2"/>
+                <w:numId w:val="1"/>
+              </w:numPr>
+              <w:spacing w:line="240" w:lineRule="auto"/>
+              <w:ind w:left="2160" w:hanging="360"/>
+              <w:contextualSpacing w:val="1"/>
+              <w:rPr/>
+            </w:pPr>
+            <w:r>
+              <w:rPr>
+                <w:rtl w:val="0"/>
+              </w:rPr>
+              <w:t xml:space="preserve">GUI: button for textbox</w:t>
+            </w:r>
+          </w:p>
+          <w:p>
+            <w:pPr>
+              <w:widowControl w:val="0"/>
+              <w:numPr>
+                <w:ilvl w:val="2"/>
+                <w:numId w:val="1"/>
+              </w:numPr>
+              <w:spacing w:line="240" w:lineRule="auto"/>
+              <w:ind w:left="2160" w:hanging="360"/>
+              <w:contextualSpacing w:val="1"/>
+              <w:rPr/>
+            </w:pPr>
+            <w:r>
+              <w:rPr>
+                <w:rtl w:val="0"/>
+              </w:rPr>
+              <w:t xml:space="preserve">implement: trigger the event for sending data to backend files</w:t>
+            </w:r>
+          </w:p>
+          <w:p>
+            <w:pPr>
+              <w:widowControl w:val="0"/>
+              <w:numPr>
+                <w:ilvl w:val="1"/>
+                <w:numId w:val="1"/>
+              </w:numPr>
+              <w:spacing w:line="240" w:lineRule="auto"/>
+              <w:ind w:left="1440" w:hanging="360"/>
+              <w:contextualSpacing w:val="1"/>
+              <w:rPr/>
+            </w:pPr>
+            <w:r>
+              <w:rPr>
+                <w:rtl w:val="0"/>
+              </w:rPr>
+              <w:t xml:space="preserve">Current location</w:t>
+            </w:r>
+          </w:p>
+          <w:p>
+            <w:pPr>
+              <w:widowControl w:val="0"/>
+              <w:numPr>
+                <w:ilvl w:val="2"/>
+                <w:numId w:val="1"/>
+              </w:numPr>
+              <w:spacing w:line="240" w:lineRule="auto"/>
+              <w:ind w:left="2160" w:hanging="360"/>
+              <w:contextualSpacing w:val="1"/>
+              <w:rPr/>
+            </w:pPr>
+            <w:r>
+              <w:rPr>
+                <w:rtl w:val="0"/>
+              </w:rPr>
+              <w:t xml:space="preserve">GUI: Will show the current location at beginning</w:t>
+            </w:r>
+          </w:p>
+          <w:p>
+            <w:pPr>
+              <w:widowControl w:val="0"/>
+              <w:numPr>
+                <w:ilvl w:val="2"/>
+                <w:numId w:val="1"/>
+              </w:numPr>
+              <w:spacing w:line="240" w:lineRule="auto"/>
+              <w:ind w:left="2160" w:hanging="360"/>
+              <w:contextualSpacing w:val="1"/>
+              <w:rPr/>
+            </w:pPr>
+            <w:r>
+              <w:rPr>
+                <w:rtl w:val="0"/>
+              </w:rPr>
+              <w:t xml:space="preserve">implement: google map js api</w:t>
+            </w:r>
+          </w:p>
+          <w:p>
+            <w:pPr>
               <w:keepNext w:val="0"/>
               <w:keepLines w:val="0"/>
               <w:widowControl w:val="0"/>
@@ -247,6 +461,120 @@
                 <w:rtl w:val="0"/>
               </w:rPr>
               <w:t xml:space="preserve">Navigation options</w:t>
+            </w:r>
+          </w:p>
+          <w:p>
+            <w:pPr>
+              <w:widowControl w:val="0"/>
+              <w:numPr>
+                <w:ilvl w:val="1"/>
+                <w:numId w:val="1"/>
+              </w:numPr>
+              <w:spacing w:line="240" w:lineRule="auto"/>
+              <w:ind w:left="1440" w:hanging="360"/>
+              <w:contextualSpacing w:val="1"/>
+              <w:rPr/>
+            </w:pPr>
+            <w:r>
+              <w:rPr>
+                <w:rtl w:val="0"/>
+              </w:rPr>
+              <w:t xml:space="preserve">Function: Navigation from current location to user’s destination</w:t>
+            </w:r>
+          </w:p>
+          <w:p>
+            <w:pPr>
+              <w:widowControl w:val="0"/>
+              <w:numPr>
+                <w:ilvl w:val="1"/>
+                <w:numId w:val="1"/>
+              </w:numPr>
+              <w:spacing w:line="240" w:lineRule="auto"/>
+              <w:ind w:left="1440" w:hanging="360"/>
+              <w:contextualSpacing w:val="1"/>
+              <w:rPr/>
+            </w:pPr>
+            <w:r>
+              <w:rPr>
+                <w:rtl w:val="0"/>
+              </w:rPr>
+              <w:t xml:space="preserve">implement: google map js api</w:t>
+            </w:r>
+          </w:p>
+          <w:p>
+            <w:pPr>
+              <w:widowControl w:val="0"/>
+              <w:numPr>
+                <w:ilvl w:val="0"/>
+                <w:numId w:val="1"/>
+              </w:numPr>
+              <w:spacing w:line="240" w:lineRule="auto"/>
+              <w:ind w:left="720" w:hanging="360"/>
+              <w:contextualSpacing w:val="1"/>
+              <w:rPr/>
+            </w:pPr>
+            <w:r>
+              <w:rPr>
+                <w:rtl w:val="0"/>
+              </w:rPr>
+              <w:t xml:space="preserve">Parking lot map(inside)</w:t>
+            </w:r>
+          </w:p>
+          <w:p>
+            <w:pPr>
+              <w:widowControl w:val="0"/>
+              <w:numPr>
+                <w:ilvl w:val="1"/>
+                <w:numId w:val="1"/>
+              </w:numPr>
+              <w:spacing w:line="240" w:lineRule="auto"/>
+              <w:ind w:left="1440" w:hanging="360"/>
+              <w:contextualSpacing w:val="1"/>
+              <w:rPr/>
+            </w:pPr>
+            <w:r>
+              <w:rPr>
+                <w:rtl w:val="0"/>
+              </w:rPr>
+              <w:t xml:space="preserve">Structure of the inner parking lot</w:t>
+            </w:r>
+          </w:p>
+          <w:p>
+            <w:pPr>
+              <w:widowControl w:val="0"/>
+              <w:numPr>
+                <w:ilvl w:val="1"/>
+                <w:numId w:val="1"/>
+              </w:numPr>
+              <w:spacing w:line="240" w:lineRule="auto"/>
+              <w:ind w:left="1440" w:hanging="360"/>
+              <w:contextualSpacing w:val="1"/>
+              <w:rPr/>
+            </w:pPr>
+            <w:r>
+              <w:rPr>
+                <w:rtl w:val="0"/>
+              </w:rPr>
+              <w:t xml:space="preserve">Empty spot will be shown to user</w:t>
+            </w:r>
+          </w:p>
+          <w:p>
+            <w:pPr>
+              <w:widowControl w:val="0"/>
+              <w:numPr>
+                <w:ilvl w:val="1"/>
+                <w:numId w:val="1"/>
+              </w:numPr>
+              <w:spacing w:line="240" w:lineRule="auto"/>
+              <w:ind w:left="1440" w:hanging="360"/>
+              <w:contextualSpacing w:val="1"/>
+              <w:rPr/>
+            </w:pPr>
+            <w:r>
+              <w:rPr>
+                <w:rtl w:val="0"/>
+              </w:rPr>
+              <w:t xml:space="preserve">Once user click an empty spot, navigation function is available </w:t>
             </w:r>
           </w:p>
         </w:tc>
@@ -335,7 +663,7 @@
               <w:rPr>
                 <w:rtl w:val="0"/>
               </w:rPr>
-              <w:t xml:space="preserve">Regions</w:t>
+              <w:t xml:space="preserve">Regions : Logical grouping of map , such as MSU, which also contains lat long details of MSU</w:t>
             </w:r>
           </w:p>
           <w:p>
@@ -383,7 +711,7 @@
               <w:rPr>
                 <w:rtl w:val="0"/>
               </w:rPr>
-              <w:t xml:space="preserve">Map JSON</w:t>
+              <w:t xml:space="preserve">Function : returns the region objects based on the radius limit</w:t>
             </w:r>
           </w:p>
           <w:p>
@@ -431,7 +759,7 @@
               <w:rPr>
                 <w:rtl w:val="0"/>
               </w:rPr>
-              <w:t xml:space="preserve">Park JSON</w:t>
+              <w:t xml:space="preserve">Function : returns the park region objects based on the region selected</w:t>
             </w:r>
           </w:p>
           <w:p>
@@ -464,6 +792,30 @@
               <w:keepLines w:val="0"/>
               <w:widowControl w:val="0"/>
               <w:numPr>
+                <w:ilvl w:val="1"/>
+                <w:numId w:val="2"/>
+              </w:numPr>
+              <w:spacing w:after="0" w:before="0" w:line="240" w:lineRule="auto"/>
+              <w:ind w:left="1440" w:right="0" w:hanging="360"/>
+              <w:contextualSpacing w:val="1"/>
+              <w:jc w:val="left"/>
+              <w:rPr>
+                <w:u w:val="none"/>
+              </w:rPr>
+            </w:pPr>
+            <w:r>
+              <w:rPr>
+                <w:rtl w:val="0"/>
+              </w:rPr>
+              <w:t xml:space="preserve">Function : Pin/Marks the parking zones based on the park regions.</w:t>
+            </w:r>
+          </w:p>
+          <w:p>
+            <w:pPr>
+              <w:keepNext w:val="0"/>
+              <w:keepLines w:val="0"/>
+              <w:widowControl w:val="0"/>
+              <w:numPr>
                 <w:ilvl w:val="0"/>
                 <w:numId w:val="2"/>
               </w:numPr>
@@ -480,6 +832,103 @@
                 <w:rtl w:val="0"/>
               </w:rPr>
               <w:t xml:space="preserve">Navigation</w:t>
+            </w:r>
+          </w:p>
+          <w:p>
+            <w:pPr>
+              <w:widowControl w:val="0"/>
+              <w:numPr>
+                <w:ilvl w:val="1"/>
+                <w:numId w:val="2"/>
+              </w:numPr>
+              <w:spacing w:line="240" w:lineRule="auto"/>
+              <w:ind w:left="1440" w:hanging="360"/>
+              <w:contextualSpacing w:val="1"/>
+              <w:rPr/>
+            </w:pPr>
+            <w:r>
+              <w:rPr>
+                <w:rtl w:val="0"/>
+              </w:rPr>
+              <w:t xml:space="preserve">Function: show the path from current location to the target location</w:t>
+            </w:r>
+          </w:p>
+          <w:p>
+            <w:pPr>
+              <w:widowControl w:val="0"/>
+              <w:numPr>
+                <w:ilvl w:val="1"/>
+                <w:numId w:val="2"/>
+              </w:numPr>
+              <w:spacing w:line="240" w:lineRule="auto"/>
+              <w:ind w:left="1440" w:hanging="360"/>
+              <w:contextualSpacing w:val="1"/>
+              <w:rPr>
+                <w:u w:val="none"/>
+              </w:rPr>
+            </w:pPr>
+            <w:r>
+              <w:rPr>
+                <w:rtl w:val="0"/>
+              </w:rPr>
+              <w:t xml:space="preserve">Function : show the path from current/selected location to the selected/nearest park region.</w:t>
+            </w:r>
+          </w:p>
+          <w:p>
+            <w:pPr>
+              <w:widowControl w:val="0"/>
+              <w:numPr>
+                <w:ilvl w:val="0"/>
+                <w:numId w:val="2"/>
+              </w:numPr>
+              <w:spacing w:line="240" w:lineRule="auto"/>
+              <w:ind w:left="720" w:hanging="360"/>
+              <w:contextualSpacing w:val="1"/>
+              <w:rPr/>
+            </w:pPr>
+            <w:r>
+              <w:rPr>
+                <w:rtl w:val="0"/>
+              </w:rPr>
+              <w:t xml:space="preserve">Inner parking lot</w:t>
+            </w:r>
+          </w:p>
+          <w:p>
+            <w:pPr>
+              <w:widowControl w:val="0"/>
+              <w:numPr>
+                <w:ilvl w:val="1"/>
+                <w:numId w:val="2"/>
+              </w:numPr>
+              <w:spacing w:line="240" w:lineRule="auto"/>
+              <w:ind w:left="1440" w:hanging="360"/>
+              <w:contextualSpacing w:val="1"/>
+              <w:rPr/>
+            </w:pPr>
+            <w:r>
+              <w:rPr>
+                <w:rtl w:val="0"/>
+              </w:rPr>
+              <w:t xml:space="preserve">Function: Navigation from current location inside the parking lot to the target empty spot</w:t>
+            </w:r>
+          </w:p>
+          <w:p>
+            <w:pPr>
+              <w:widowControl w:val="0"/>
+              <w:numPr>
+                <w:ilvl w:val="1"/>
+                <w:numId w:val="2"/>
+              </w:numPr>
+              <w:spacing w:line="240" w:lineRule="auto"/>
+              <w:ind w:left="1440" w:hanging="360"/>
+              <w:contextualSpacing w:val="1"/>
+              <w:rPr/>
+            </w:pPr>
+            <w:r>
+              <w:rPr>
+                <w:rtl w:val="0"/>
+              </w:rPr>
+              <w:t xml:space="preserve">Sending info to server side so the empty spot the user is going would not be visible to other users</w:t>
             </w:r>
           </w:p>
         </w:tc>
@@ -552,6 +1001,126 @@
               <w:keepNext w:val="0"/>
               <w:keepLines w:val="0"/>
               <w:widowControl w:val="0"/>
+              <w:numPr>
+                <w:ilvl w:val="0"/>
+                <w:numId w:val="3"/>
+              </w:numPr>
+              <w:spacing w:after="0" w:before="0" w:line="240" w:lineRule="auto"/>
+              <w:ind w:left="720" w:right="0" w:hanging="360"/>
+              <w:contextualSpacing w:val="1"/>
+              <w:jc w:val="left"/>
+              <w:rPr>
+                <w:u w:val="none"/>
+              </w:rPr>
+            </w:pPr>
+            <w:r>
+              <w:rPr>
+                <w:rtl w:val="0"/>
+              </w:rPr>
+              <w:t xml:space="preserve">JSON objects for storing Regions and Parking information</w:t>
+            </w:r>
+          </w:p>
+          <w:p>
+            <w:pPr>
+              <w:keepNext w:val="0"/>
+              <w:keepLines w:val="0"/>
+              <w:widowControl w:val="0"/>
+              <w:numPr>
+                <w:ilvl w:val="1"/>
+                <w:numId w:val="3"/>
+              </w:numPr>
+              <w:spacing w:after="0" w:before="0" w:line="240" w:lineRule="auto"/>
+              <w:ind w:left="1440" w:right="0" w:hanging="360"/>
+              <w:contextualSpacing w:val="1"/>
+              <w:jc w:val="left"/>
+              <w:rPr>
+                <w:u w:val="none"/>
+              </w:rPr>
+            </w:pPr>
+            <w:r>
+              <w:rPr>
+                <w:rtl w:val="0"/>
+              </w:rPr>
+              <w:t xml:space="preserve">MAP JSON</w:t>
+            </w:r>
+          </w:p>
+          <w:p>
+            <w:pPr>
+              <w:keepNext w:val="0"/>
+              <w:keepLines w:val="0"/>
+              <w:widowControl w:val="0"/>
+              <w:numPr>
+                <w:ilvl w:val="2"/>
+                <w:numId w:val="3"/>
+              </w:numPr>
+              <w:spacing w:after="0" w:before="0" w:line="240" w:lineRule="auto"/>
+              <w:ind w:left="2160" w:right="0" w:hanging="360"/>
+              <w:contextualSpacing w:val="1"/>
+              <w:jc w:val="left"/>
+              <w:rPr>
+                <w:u w:val="none"/>
+              </w:rPr>
+            </w:pPr>
+            <w:r>
+              <w:rPr>
+                <w:rtl w:val="0"/>
+              </w:rPr>
+              <w:t xml:space="preserve">Database/Server : data containing the MAP region details</w:t>
+            </w:r>
+          </w:p>
+          <w:p>
+            <w:pPr>
+              <w:keepNext w:val="0"/>
+              <w:keepLines w:val="0"/>
+              <w:widowControl w:val="0"/>
+              <w:numPr>
+                <w:ilvl w:val="1"/>
+                <w:numId w:val="3"/>
+              </w:numPr>
+              <w:spacing w:after="0" w:before="0" w:line="240" w:lineRule="auto"/>
+              <w:ind w:left="1440" w:right="0" w:hanging="360"/>
+              <w:contextualSpacing w:val="1"/>
+              <w:jc w:val="left"/>
+              <w:rPr>
+                <w:u w:val="none"/>
+              </w:rPr>
+            </w:pPr>
+            <w:r>
+              <w:rPr>
+                <w:rtl w:val="0"/>
+              </w:rPr>
+              <w:t xml:space="preserve">PARK JSON</w:t>
+            </w:r>
+          </w:p>
+          <w:p>
+            <w:pPr>
+              <w:keepNext w:val="0"/>
+              <w:keepLines w:val="0"/>
+              <w:widowControl w:val="0"/>
+              <w:numPr>
+                <w:ilvl w:val="2"/>
+                <w:numId w:val="3"/>
+              </w:numPr>
+              <w:spacing w:after="0" w:before="0" w:line="240" w:lineRule="auto"/>
+              <w:ind w:left="2160" w:right="0" w:hanging="360"/>
+              <w:contextualSpacing w:val="1"/>
+              <w:jc w:val="left"/>
+              <w:rPr>
+                <w:u w:val="none"/>
+              </w:rPr>
+            </w:pPr>
+            <w:r>
+              <w:rPr>
+                <w:rtl w:val="0"/>
+              </w:rPr>
+              <w:t xml:space="preserve">Database/Server : data containing the PARK region details</w:t>
+            </w:r>
+          </w:p>
+          <w:p>
+            <w:pPr>
+              <w:keepNext w:val="0"/>
+              <w:keepLines w:val="0"/>
+              <w:widowControl w:val="0"/>
               <w:spacing w:after="0" w:before="0" w:line="240" w:lineRule="auto"/>
               <w:ind w:left="0" w:right="0" w:firstLine="0"/>
               <w:contextualSpacing w:val="0"/>
@@ -561,7 +1130,6 @@
               <w:rPr>
                 <w:rtl w:val="0"/>
               </w:rPr>
-              <w:t xml:space="preserve">JSON objects for storing Regions and Parking information</w:t>
             </w:r>
           </w:p>
         </w:tc>
@@ -834,11 +1402,124 @@
       </w:rPr>
     </w:lvl>
   </w:abstractNum>
+  <w:abstractNum w:abstractNumId="3">
+    <w:lvl w:ilvl="0">
+      <w:start w:val="1"/>
+      <w:numFmt w:val="bullet"/>
+      <w:lvlText w:val="●"/>
+      <w:lvlJc w:val="left"/>
+      <w:pPr>
+        <w:ind w:left="720" w:firstLine="360"/>
+      </w:pPr>
+      <w:rPr>
+        <w:u w:val="none"/>
+      </w:rPr>
+    </w:lvl>
+    <w:lvl w:ilvl="1">
+      <w:start w:val="1"/>
+      <w:numFmt w:val="bullet"/>
+      <w:lvlText w:val="○"/>
+      <w:lvlJc w:val="left"/>
+      <w:pPr>
+        <w:ind w:left="1440" w:firstLine="1080"/>
+      </w:pPr>
+      <w:rPr>
+        <w:u w:val="none"/>
+      </w:rPr>
+    </w:lvl>
+    <w:lvl w:ilvl="2">
+      <w:start w:val="1"/>
+      <w:numFmt w:val="bullet"/>
+      <w:lvlText w:val="■"/>
+      <w:lvlJc w:val="left"/>
+      <w:pPr>
+        <w:ind w:left="2160" w:firstLine="1800"/>
+      </w:pPr>
+      <w:rPr>
+        <w:u w:val="none"/>
+      </w:rPr>
+    </w:lvl>
+    <w:lvl w:ilvl="3">
+      <w:start w:val="1"/>
+      <w:numFmt w:val="bullet"/>
+      <w:lvlText w:val="●"/>
+      <w:lvlJc w:val="left"/>
+      <w:pPr>
+        <w:ind w:left="2880" w:firstLine="2520"/>
+      </w:pPr>
+      <w:rPr>
+        <w:u w:val="none"/>
+      </w:rPr>
+    </w:lvl>
+    <w:lvl w:ilvl="4">
+      <w:start w:val="1"/>
+      <w:numFmt w:val="bullet"/>
+      <w:lvlText w:val="○"/>
+      <w:lvlJc w:val="left"/>
+      <w:pPr>
+        <w:ind w:left="3600" w:firstLine="3240"/>
+      </w:pPr>
+      <w:rPr>
+        <w:u w:val="none"/>
+      </w:rPr>
+    </w:lvl>
+    <w:lvl w:ilvl="5">
+      <w:start w:val="1"/>
+      <w:numFmt w:val="bullet"/>
+      <w:lvlText w:val="■"/>
+      <w:lvlJc w:val="left"/>
+      <w:pPr>
+        <w:ind w:left="4320" w:firstLine="3960"/>
+      </w:pPr>
+      <w:rPr>
+        <w:u w:val="none"/>
+      </w:rPr>
+    </w:lvl>
+    <w:lvl w:ilvl="6">
+      <w:start w:val="1"/>
+      <w:numFmt w:val="bullet"/>
+      <w:lvlText w:val="●"/>
+      <w:lvlJc w:val="left"/>
+      <w:pPr>
+        <w:ind w:left="5040" w:firstLine="4680"/>
+      </w:pPr>
+      <w:rPr>
+        <w:u w:val="none"/>
+      </w:rPr>
+    </w:lvl>
+    <w:lvl w:ilvl="7">
+      <w:start w:val="1"/>
+      <w:numFmt w:val="bullet"/>
+      <w:lvlText w:val="○"/>
+      <w:lvlJc w:val="left"/>
+      <w:pPr>
+        <w:ind w:left="5760" w:firstLine="5400"/>
+      </w:pPr>
+      <w:rPr>
+        <w:u w:val="none"/>
+      </w:rPr>
+    </w:lvl>
+    <w:lvl w:ilvl="8">
+      <w:start w:val="1"/>
+      <w:numFmt w:val="bullet"/>
+      <w:lvlText w:val="■"/>
+      <w:lvlJc w:val="left"/>
+      <w:pPr>
+        <w:ind w:left="6480" w:firstLine="6120"/>
+      </w:pPr>
+      <w:rPr>
+        <w:u w:val="none"/>
+      </w:rPr>
+    </w:lvl>
+  </w:abstractNum>
   <w:num w:numId="1">
     <w:abstractNumId w:val="1"/>
   </w:num>
   <w:num w:numId="2">
     <w:abstractNumId w:val="2"/>
+  </w:num>
+  <w:num w:numId="3">
+    <w:abstractNumId w:val="3"/>
   </w:num>
 </w:numbering>
 </file>

</xml_diff>

<commit_message>
Updated project timeline 2
</commit_message>
<xml_diff>
--- a/ProjectTimeline.docx
+++ b/ProjectTimeline.docx
@@ -6,10 +6,13 @@
     <w:p>
       <w:pPr>
         <w:contextualSpacing w:val="0"/>
+        <w:jc w:val="center"/>
       </w:pPr>
       <w:r>
         <w:rPr>
           <w:b w:val="1"/>
+          <w:sz w:val="48"/>
+          <w:szCs w:val="48"/>
           <w:rtl w:val="0"/>
         </w:rPr>
         <w:t xml:space="preserve">Time Line : Park-IT</w:t>
@@ -17,6 +20,32 @@
     </w:p>
     <w:p>
       <w:pPr>
+        <w:contextualSpacing w:val="0"/>
+        <w:jc w:val="center"/>
+      </w:pPr>
+      <w:r>
+        <w:rPr>
+          <w:b w:val="1"/>
+          <w:sz w:val="28"/>
+          <w:szCs w:val="28"/>
+          <w:rtl w:val="0"/>
+        </w:rPr>
+        <w:t xml:space="preserve">Member: Nishok, Krishna, Zhisong</w:t>
+      </w:r>
+    </w:p>
+    <w:p>
+      <w:pPr>
+        <w:contextualSpacing w:val="0"/>
+      </w:pPr>
+      <w:r>
+        <w:rPr>
+          <w:rtl w:val="0"/>
+        </w:rPr>
+      </w:r>
+    </w:p>
+    <w:p>
+      <w:pPr>
+        <w:spacing w:line="276" w:lineRule="auto"/>
         <w:contextualSpacing w:val="0"/>
       </w:pPr>
       <w:r>
@@ -29,7 +58,7 @@
       <w:tblPr>
         <w:tblStyle w:val="Table1"/>
         <w:bidi w:val="0"/>
-        <w:tblW w:w="10725.0" w:type="dxa"/>
+        <w:tblW w:w="10320.0" w:type="dxa"/>
         <w:jc w:val="left"/>
         <w:tblInd w:w="-630.0" w:type="dxa"/>
         <w:tblBorders>
@@ -44,14 +73,14 @@
         <w:tblLook w:val="0600"/>
       </w:tblPr>
       <w:tblGrid>
+        <w:gridCol w:w="1800"/>
+        <w:gridCol w:w="6150"/>
         <w:gridCol w:w="2370"/>
-        <w:gridCol w:w="6045"/>
-        <w:gridCol w:w="2310"/>
         <w:tblGridChange w:id="0">
           <w:tblGrid>
+            <w:gridCol w:w="1800"/>
+            <w:gridCol w:w="6150"/>
             <w:gridCol w:w="2370"/>
-            <w:gridCol w:w="6045"/>
-            <w:gridCol w:w="2310"/>
           </w:tblGrid>
         </w:tblGridChange>
       </w:tblGrid>
@@ -67,13 +96,9 @@
           </w:tcPr>
           <w:p>
             <w:pPr>
-              <w:keepNext w:val="0"/>
-              <w:keepLines w:val="0"/>
-              <w:widowControl w:val="0"/>
-              <w:spacing w:after="0" w:before="0" w:line="240" w:lineRule="auto"/>
-              <w:ind w:left="0" w:right="0" w:firstLine="0"/>
+              <w:widowControl w:val="0"/>
+              <w:spacing w:line="240" w:lineRule="auto"/>
               <w:contextualSpacing w:val="0"/>
-              <w:jc w:val="left"/>
             </w:pPr>
             <w:r>
               <w:rPr>
@@ -95,13 +120,9 @@
           </w:tcPr>
           <w:p>
             <w:pPr>
-              <w:keepNext w:val="0"/>
-              <w:keepLines w:val="0"/>
-              <w:widowControl w:val="0"/>
-              <w:spacing w:after="0" w:before="0" w:line="240" w:lineRule="auto"/>
-              <w:ind w:left="0" w:right="0" w:firstLine="0"/>
+              <w:widowControl w:val="0"/>
+              <w:spacing w:line="240" w:lineRule="auto"/>
               <w:contextualSpacing w:val="0"/>
-              <w:jc w:val="left"/>
             </w:pPr>
             <w:r>
               <w:rPr>
@@ -123,13 +144,9 @@
           </w:tcPr>
           <w:p>
             <w:pPr>
-              <w:keepNext w:val="0"/>
-              <w:keepLines w:val="0"/>
-              <w:widowControl w:val="0"/>
-              <w:spacing w:after="0" w:before="0" w:line="240" w:lineRule="auto"/>
-              <w:ind w:left="0" w:right="0" w:firstLine="0"/>
+              <w:widowControl w:val="0"/>
+              <w:spacing w:line="240" w:lineRule="auto"/>
               <w:contextualSpacing w:val="0"/>
-              <w:jc w:val="left"/>
             </w:pPr>
             <w:r>
               <w:rPr>
@@ -153,13 +170,9 @@
           </w:tcPr>
           <w:p>
             <w:pPr>
-              <w:keepNext w:val="0"/>
-              <w:keepLines w:val="0"/>
-              <w:widowControl w:val="0"/>
-              <w:spacing w:after="0" w:before="0" w:line="240" w:lineRule="auto"/>
-              <w:ind w:left="0" w:right="0" w:firstLine="0"/>
+              <w:widowControl w:val="0"/>
+              <w:spacing w:line="240" w:lineRule="auto"/>
               <w:contextualSpacing w:val="0"/>
-              <w:jc w:val="left"/>
             </w:pPr>
             <w:r>
               <w:rPr>
@@ -180,20 +193,15 @@
           </w:tcPr>
           <w:p>
             <w:pPr>
-              <w:keepNext w:val="0"/>
-              <w:keepLines w:val="0"/>
               <w:widowControl w:val="0"/>
               <w:numPr>
                 <w:ilvl w:val="0"/>
                 <w:numId w:val="1"/>
               </w:numPr>
-              <w:spacing w:after="0" w:before="0" w:line="240" w:lineRule="auto"/>
-              <w:ind w:left="720" w:right="0" w:hanging="360"/>
-              <w:contextualSpacing w:val="1"/>
-              <w:jc w:val="left"/>
-              <w:rPr>
-                <w:u w:val="none"/>
-              </w:rPr>
+              <w:spacing w:line="240" w:lineRule="auto"/>
+              <w:ind w:left="720" w:hanging="360"/>
+              <w:contextualSpacing w:val="1"/>
+              <w:rPr/>
             </w:pPr>
             <w:r>
               <w:rPr>
@@ -246,20 +254,15 @@
           </w:p>
           <w:p>
             <w:pPr>
-              <w:keepNext w:val="0"/>
-              <w:keepLines w:val="0"/>
               <w:widowControl w:val="0"/>
               <w:numPr>
                 <w:ilvl w:val="0"/>
                 <w:numId w:val="1"/>
               </w:numPr>
-              <w:spacing w:after="0" w:before="0" w:line="240" w:lineRule="auto"/>
-              <w:ind w:left="720" w:right="0" w:hanging="360"/>
-              <w:contextualSpacing w:val="1"/>
-              <w:jc w:val="left"/>
-              <w:rPr>
-                <w:u w:val="none"/>
-              </w:rPr>
+              <w:spacing w:line="240" w:lineRule="auto"/>
+              <w:ind w:left="720" w:hanging="360"/>
+              <w:contextualSpacing w:val="1"/>
+              <w:rPr/>
             </w:pPr>
             <w:r>
               <w:rPr>
@@ -441,20 +444,15 @@
           </w:p>
           <w:p>
             <w:pPr>
-              <w:keepNext w:val="0"/>
-              <w:keepLines w:val="0"/>
               <w:widowControl w:val="0"/>
               <w:numPr>
                 <w:ilvl w:val="0"/>
                 <w:numId w:val="1"/>
               </w:numPr>
-              <w:spacing w:after="0" w:before="0" w:line="240" w:lineRule="auto"/>
-              <w:ind w:left="720" w:right="0" w:hanging="360"/>
-              <w:contextualSpacing w:val="1"/>
-              <w:jc w:val="left"/>
-              <w:rPr>
-                <w:u w:val="none"/>
-              </w:rPr>
+              <w:spacing w:line="240" w:lineRule="auto"/>
+              <w:ind w:left="720" w:hanging="360"/>
+              <w:contextualSpacing w:val="1"/>
+              <w:rPr/>
             </w:pPr>
             <w:r>
               <w:rPr>
@@ -589,18 +587,15 @@
           </w:tcPr>
           <w:p>
             <w:pPr>
-              <w:keepNext w:val="0"/>
-              <w:keepLines w:val="0"/>
-              <w:widowControl w:val="0"/>
-              <w:spacing w:after="0" w:before="0" w:line="240" w:lineRule="auto"/>
-              <w:ind w:left="0" w:right="0" w:firstLine="0"/>
+              <w:widowControl w:val="0"/>
+              <w:spacing w:line="240" w:lineRule="auto"/>
               <w:contextualSpacing w:val="0"/>
-              <w:jc w:val="left"/>
-            </w:pPr>
-            <w:r>
-              <w:rPr>
-                <w:rtl w:val="0"/>
-              </w:rPr>
+            </w:pPr>
+            <w:r>
+              <w:rPr>
+                <w:rtl w:val="0"/>
+              </w:rPr>
+              <w:t xml:space="preserve">Dec 10 2015</w:t>
             </w:r>
           </w:p>
         </w:tc>
@@ -617,13 +612,9 @@
           </w:tcPr>
           <w:p>
             <w:pPr>
-              <w:keepNext w:val="0"/>
-              <w:keepLines w:val="0"/>
-              <w:widowControl w:val="0"/>
-              <w:spacing w:after="0" w:before="0" w:line="240" w:lineRule="auto"/>
-              <w:ind w:left="0" w:right="0" w:firstLine="0"/>
+              <w:widowControl w:val="0"/>
+              <w:spacing w:line="240" w:lineRule="auto"/>
               <w:contextualSpacing w:val="0"/>
-              <w:jc w:val="left"/>
             </w:pPr>
             <w:r>
               <w:rPr>
@@ -644,20 +635,15 @@
           </w:tcPr>
           <w:p>
             <w:pPr>
-              <w:keepNext w:val="0"/>
-              <w:keepLines w:val="0"/>
               <w:widowControl w:val="0"/>
               <w:numPr>
                 <w:ilvl w:val="0"/>
                 <w:numId w:val="2"/>
               </w:numPr>
-              <w:spacing w:after="0" w:before="0" w:line="240" w:lineRule="auto"/>
-              <w:ind w:left="720" w:right="0" w:hanging="360"/>
-              <w:contextualSpacing w:val="1"/>
-              <w:jc w:val="left"/>
-              <w:rPr>
-                <w:u w:val="none"/>
-              </w:rPr>
+              <w:spacing w:line="240" w:lineRule="auto"/>
+              <w:ind w:left="720" w:hanging="360"/>
+              <w:contextualSpacing w:val="1"/>
+              <w:rPr/>
             </w:pPr>
             <w:r>
               <w:rPr>
@@ -668,20 +654,15 @@
           </w:p>
           <w:p>
             <w:pPr>
-              <w:keepNext w:val="0"/>
-              <w:keepLines w:val="0"/>
               <w:widowControl w:val="0"/>
               <w:numPr>
                 <w:ilvl w:val="1"/>
                 <w:numId w:val="2"/>
               </w:numPr>
-              <w:spacing w:after="0" w:before="0" w:line="240" w:lineRule="auto"/>
-              <w:ind w:left="1440" w:right="0" w:hanging="360"/>
-              <w:contextualSpacing w:val="1"/>
-              <w:jc w:val="left"/>
-              <w:rPr>
-                <w:u w:val="none"/>
-              </w:rPr>
+              <w:spacing w:line="240" w:lineRule="auto"/>
+              <w:ind w:left="1440" w:hanging="360"/>
+              <w:contextualSpacing w:val="1"/>
+              <w:rPr/>
             </w:pPr>
             <w:r>
               <w:rPr>
@@ -692,20 +673,15 @@
           </w:p>
           <w:p>
             <w:pPr>
-              <w:keepNext w:val="0"/>
-              <w:keepLines w:val="0"/>
               <w:widowControl w:val="0"/>
               <w:numPr>
                 <w:ilvl w:val="2"/>
                 <w:numId w:val="2"/>
               </w:numPr>
-              <w:spacing w:after="0" w:before="0" w:line="240" w:lineRule="auto"/>
-              <w:ind w:left="2160" w:right="0" w:hanging="360"/>
-              <w:contextualSpacing w:val="1"/>
-              <w:jc w:val="left"/>
-              <w:rPr>
-                <w:u w:val="none"/>
-              </w:rPr>
+              <w:spacing w:line="240" w:lineRule="auto"/>
+              <w:ind w:left="2160" w:hanging="360"/>
+              <w:contextualSpacing w:val="1"/>
+              <w:rPr/>
             </w:pPr>
             <w:r>
               <w:rPr>
@@ -716,20 +692,15 @@
           </w:p>
           <w:p>
             <w:pPr>
-              <w:keepNext w:val="0"/>
-              <w:keepLines w:val="0"/>
               <w:widowControl w:val="0"/>
               <w:numPr>
                 <w:ilvl w:val="1"/>
                 <w:numId w:val="2"/>
               </w:numPr>
-              <w:spacing w:after="0" w:before="0" w:line="240" w:lineRule="auto"/>
-              <w:ind w:left="1440" w:right="0" w:hanging="360"/>
-              <w:contextualSpacing w:val="1"/>
-              <w:jc w:val="left"/>
-              <w:rPr>
-                <w:u w:val="none"/>
-              </w:rPr>
+              <w:spacing w:line="240" w:lineRule="auto"/>
+              <w:ind w:left="1440" w:hanging="360"/>
+              <w:contextualSpacing w:val="1"/>
+              <w:rPr/>
             </w:pPr>
             <w:r>
               <w:rPr>
@@ -740,20 +711,15 @@
           </w:p>
           <w:p>
             <w:pPr>
-              <w:keepNext w:val="0"/>
-              <w:keepLines w:val="0"/>
               <w:widowControl w:val="0"/>
               <w:numPr>
                 <w:ilvl w:val="2"/>
                 <w:numId w:val="2"/>
               </w:numPr>
-              <w:spacing w:after="0" w:before="0" w:line="240" w:lineRule="auto"/>
-              <w:ind w:left="2160" w:right="0" w:hanging="360"/>
-              <w:contextualSpacing w:val="1"/>
-              <w:jc w:val="left"/>
-              <w:rPr>
-                <w:u w:val="none"/>
-              </w:rPr>
+              <w:spacing w:line="240" w:lineRule="auto"/>
+              <w:ind w:left="2160" w:hanging="360"/>
+              <w:contextualSpacing w:val="1"/>
+              <w:rPr/>
             </w:pPr>
             <w:r>
               <w:rPr>
@@ -764,20 +730,15 @@
           </w:p>
           <w:p>
             <w:pPr>
-              <w:keepNext w:val="0"/>
-              <w:keepLines w:val="0"/>
               <w:widowControl w:val="0"/>
               <w:numPr>
                 <w:ilvl w:val="0"/>
                 <w:numId w:val="2"/>
               </w:numPr>
-              <w:spacing w:after="0" w:before="0" w:line="240" w:lineRule="auto"/>
-              <w:ind w:left="720" w:right="0" w:hanging="360"/>
-              <w:contextualSpacing w:val="1"/>
-              <w:jc w:val="left"/>
-              <w:rPr>
-                <w:u w:val="none"/>
-              </w:rPr>
+              <w:spacing w:line="240" w:lineRule="auto"/>
+              <w:ind w:left="720" w:hanging="360"/>
+              <w:contextualSpacing w:val="1"/>
+              <w:rPr/>
             </w:pPr>
             <w:r>
               <w:rPr>
@@ -788,20 +749,15 @@
           </w:p>
           <w:p>
             <w:pPr>
-              <w:keepNext w:val="0"/>
-              <w:keepLines w:val="0"/>
               <w:widowControl w:val="0"/>
               <w:numPr>
                 <w:ilvl w:val="1"/>
                 <w:numId w:val="2"/>
               </w:numPr>
-              <w:spacing w:after="0" w:before="0" w:line="240" w:lineRule="auto"/>
-              <w:ind w:left="1440" w:right="0" w:hanging="360"/>
-              <w:contextualSpacing w:val="1"/>
-              <w:jc w:val="left"/>
-              <w:rPr>
-                <w:u w:val="none"/>
-              </w:rPr>
+              <w:spacing w:line="240" w:lineRule="auto"/>
+              <w:ind w:left="1440" w:hanging="360"/>
+              <w:contextualSpacing w:val="1"/>
+              <w:rPr/>
             </w:pPr>
             <w:r>
               <w:rPr>
@@ -812,20 +768,15 @@
           </w:p>
           <w:p>
             <w:pPr>
-              <w:keepNext w:val="0"/>
-              <w:keepLines w:val="0"/>
               <w:widowControl w:val="0"/>
               <w:numPr>
                 <w:ilvl w:val="0"/>
                 <w:numId w:val="2"/>
               </w:numPr>
-              <w:spacing w:after="0" w:before="0" w:line="240" w:lineRule="auto"/>
-              <w:ind w:left="720" w:right="0" w:hanging="360"/>
-              <w:contextualSpacing w:val="1"/>
-              <w:jc w:val="left"/>
-              <w:rPr>
-                <w:u w:val="none"/>
-              </w:rPr>
+              <w:spacing w:line="240" w:lineRule="auto"/>
+              <w:ind w:left="720" w:hanging="360"/>
+              <w:contextualSpacing w:val="1"/>
+              <w:rPr/>
             </w:pPr>
             <w:r>
               <w:rPr>
@@ -863,9 +814,7 @@
               <w:spacing w:line="240" w:lineRule="auto"/>
               <w:ind w:left="1440" w:hanging="360"/>
               <w:contextualSpacing w:val="1"/>
-              <w:rPr>
-                <w:u w:val="none"/>
-              </w:rPr>
+              <w:rPr/>
             </w:pPr>
             <w:r>
               <w:rPr>
@@ -943,18 +892,15 @@
           </w:tcPr>
           <w:p>
             <w:pPr>
-              <w:keepNext w:val="0"/>
-              <w:keepLines w:val="0"/>
-              <w:widowControl w:val="0"/>
-              <w:spacing w:after="0" w:before="0" w:line="240" w:lineRule="auto"/>
-              <w:ind w:left="0" w:right="0" w:firstLine="0"/>
+              <w:widowControl w:val="0"/>
+              <w:spacing w:line="240" w:lineRule="auto"/>
               <w:contextualSpacing w:val="0"/>
-              <w:jc w:val="left"/>
-            </w:pPr>
-            <w:r>
-              <w:rPr>
-                <w:rtl w:val="0"/>
-              </w:rPr>
+            </w:pPr>
+            <w:r>
+              <w:rPr>
+                <w:rtl w:val="0"/>
+              </w:rPr>
+              <w:t xml:space="preserve">Dec 10 2015</w:t>
             </w:r>
           </w:p>
         </w:tc>
@@ -971,13 +917,9 @@
           </w:tcPr>
           <w:p>
             <w:pPr>
-              <w:keepNext w:val="0"/>
-              <w:keepLines w:val="0"/>
-              <w:widowControl w:val="0"/>
-              <w:spacing w:after="0" w:before="0" w:line="240" w:lineRule="auto"/>
-              <w:ind w:left="0" w:right="0" w:firstLine="0"/>
+              <w:widowControl w:val="0"/>
+              <w:spacing w:line="240" w:lineRule="auto"/>
               <w:contextualSpacing w:val="0"/>
-              <w:jc w:val="left"/>
             </w:pPr>
             <w:r>
               <w:rPr>
@@ -998,20 +940,15 @@
           </w:tcPr>
           <w:p>
             <w:pPr>
-              <w:keepNext w:val="0"/>
-              <w:keepLines w:val="0"/>
               <w:widowControl w:val="0"/>
               <w:numPr>
                 <w:ilvl w:val="0"/>
                 <w:numId w:val="3"/>
               </w:numPr>
-              <w:spacing w:after="0" w:before="0" w:line="240" w:lineRule="auto"/>
-              <w:ind w:left="720" w:right="0" w:hanging="360"/>
-              <w:contextualSpacing w:val="1"/>
-              <w:jc w:val="left"/>
-              <w:rPr>
-                <w:u w:val="none"/>
-              </w:rPr>
+              <w:spacing w:line="240" w:lineRule="auto"/>
+              <w:ind w:left="720" w:hanging="360"/>
+              <w:contextualSpacing w:val="1"/>
+              <w:rPr/>
             </w:pPr>
             <w:r>
               <w:rPr>
@@ -1022,20 +959,15 @@
           </w:p>
           <w:p>
             <w:pPr>
-              <w:keepNext w:val="0"/>
-              <w:keepLines w:val="0"/>
               <w:widowControl w:val="0"/>
               <w:numPr>
                 <w:ilvl w:val="1"/>
                 <w:numId w:val="3"/>
               </w:numPr>
-              <w:spacing w:after="0" w:before="0" w:line="240" w:lineRule="auto"/>
-              <w:ind w:left="1440" w:right="0" w:hanging="360"/>
-              <w:contextualSpacing w:val="1"/>
-              <w:jc w:val="left"/>
-              <w:rPr>
-                <w:u w:val="none"/>
-              </w:rPr>
+              <w:spacing w:line="240" w:lineRule="auto"/>
+              <w:ind w:left="1440" w:hanging="360"/>
+              <w:contextualSpacing w:val="1"/>
+              <w:rPr/>
             </w:pPr>
             <w:r>
               <w:rPr>
@@ -1046,20 +978,15 @@
           </w:p>
           <w:p>
             <w:pPr>
-              <w:keepNext w:val="0"/>
-              <w:keepLines w:val="0"/>
               <w:widowControl w:val="0"/>
               <w:numPr>
                 <w:ilvl w:val="2"/>
                 <w:numId w:val="3"/>
               </w:numPr>
-              <w:spacing w:after="0" w:before="0" w:line="240" w:lineRule="auto"/>
-              <w:ind w:left="2160" w:right="0" w:hanging="360"/>
-              <w:contextualSpacing w:val="1"/>
-              <w:jc w:val="left"/>
-              <w:rPr>
-                <w:u w:val="none"/>
-              </w:rPr>
+              <w:spacing w:line="240" w:lineRule="auto"/>
+              <w:ind w:left="2160" w:hanging="360"/>
+              <w:contextualSpacing w:val="1"/>
+              <w:rPr/>
             </w:pPr>
             <w:r>
               <w:rPr>
@@ -1070,20 +997,15 @@
           </w:p>
           <w:p>
             <w:pPr>
-              <w:keepNext w:val="0"/>
-              <w:keepLines w:val="0"/>
               <w:widowControl w:val="0"/>
               <w:numPr>
                 <w:ilvl w:val="1"/>
                 <w:numId w:val="3"/>
               </w:numPr>
-              <w:spacing w:after="0" w:before="0" w:line="240" w:lineRule="auto"/>
-              <w:ind w:left="1440" w:right="0" w:hanging="360"/>
-              <w:contextualSpacing w:val="1"/>
-              <w:jc w:val="left"/>
-              <w:rPr>
-                <w:u w:val="none"/>
-              </w:rPr>
+              <w:spacing w:line="240" w:lineRule="auto"/>
+              <w:ind w:left="1440" w:hanging="360"/>
+              <w:contextualSpacing w:val="1"/>
+              <w:rPr/>
             </w:pPr>
             <w:r>
               <w:rPr>
@@ -1094,20 +1016,15 @@
           </w:p>
           <w:p>
             <w:pPr>
-              <w:keepNext w:val="0"/>
-              <w:keepLines w:val="0"/>
               <w:widowControl w:val="0"/>
               <w:numPr>
                 <w:ilvl w:val="2"/>
                 <w:numId w:val="3"/>
               </w:numPr>
-              <w:spacing w:after="0" w:before="0" w:line="240" w:lineRule="auto"/>
-              <w:ind w:left="2160" w:right="0" w:hanging="360"/>
-              <w:contextualSpacing w:val="1"/>
-              <w:jc w:val="left"/>
-              <w:rPr>
-                <w:u w:val="none"/>
-              </w:rPr>
+              <w:spacing w:line="240" w:lineRule="auto"/>
+              <w:ind w:left="2160" w:hanging="360"/>
+              <w:contextualSpacing w:val="1"/>
+              <w:rPr/>
             </w:pPr>
             <w:r>
               <w:rPr>
@@ -1118,13 +1035,9 @@
           </w:p>
           <w:p>
             <w:pPr>
-              <w:keepNext w:val="0"/>
-              <w:keepLines w:val="0"/>
-              <w:widowControl w:val="0"/>
-              <w:spacing w:after="0" w:before="0" w:line="240" w:lineRule="auto"/>
-              <w:ind w:left="0" w:right="0" w:firstLine="0"/>
+              <w:widowControl w:val="0"/>
+              <w:spacing w:line="240" w:lineRule="auto"/>
               <w:contextualSpacing w:val="0"/>
-              <w:jc w:val="left"/>
             </w:pPr>
             <w:r>
               <w:rPr>
@@ -1144,18 +1057,15 @@
           </w:tcPr>
           <w:p>
             <w:pPr>
-              <w:keepNext w:val="0"/>
-              <w:keepLines w:val="0"/>
-              <w:widowControl w:val="0"/>
-              <w:spacing w:after="0" w:before="0" w:line="240" w:lineRule="auto"/>
-              <w:ind w:left="0" w:right="0" w:firstLine="0"/>
+              <w:widowControl w:val="0"/>
+              <w:spacing w:line="240" w:lineRule="auto"/>
               <w:contextualSpacing w:val="0"/>
-              <w:jc w:val="left"/>
-            </w:pPr>
-            <w:r>
-              <w:rPr>
-                <w:rtl w:val="0"/>
-              </w:rPr>
+            </w:pPr>
+            <w:r>
+              <w:rPr>
+                <w:rtl w:val="0"/>
+              </w:rPr>
+              <w:t xml:space="preserve">Dec 10 2015</w:t>
             </w:r>
           </w:p>
         </w:tc>
@@ -1163,8 +1073,1390 @@
     </w:tbl>
     <w:p>
       <w:pPr>
+        <w:spacing w:line="276" w:lineRule="auto"/>
         <w:contextualSpacing w:val="0"/>
       </w:pPr>
+      <w:r>
+        <w:rPr>
+          <w:rtl w:val="0"/>
+        </w:rPr>
+      </w:r>
+    </w:p>
+    <w:p>
+      <w:pPr>
+        <w:spacing w:line="276" w:lineRule="auto"/>
+        <w:contextualSpacing w:val="0"/>
+      </w:pPr>
+      <w:r>
+        <w:rPr>
+          <w:b w:val="1"/>
+          <w:sz w:val="36"/>
+          <w:szCs w:val="36"/>
+          <w:rtl w:val="0"/>
+        </w:rPr>
+        <w:t xml:space="preserve">Park - IT Design : </w:t>
+      </w:r>
+    </w:p>
+    <w:p>
+      <w:pPr>
+        <w:widowControl w:val="0"/>
+        <w:spacing w:line="240" w:lineRule="auto"/>
+        <w:contextualSpacing w:val="0"/>
+      </w:pPr>
+      <w:r>
+        <mc:AlternateContent>
+          <mc:Choice Requires="wpg">
+            <w:drawing>
+              <wp:inline distB="114300" distT="114300" distL="114300" distR="114300">
+                <wp:extent cx="6802237" cy="3538538"/>
+                <wp:effectExtent b="0" l="0" r="0" t="0"/>
+                <wp:docPr id="2" name=""/>
+                <a:graphic>
+                  <a:graphicData uri="http://schemas.microsoft.com/office/word/2010/wordprocessingGroup">
+                    <wpg:wgp>
+                      <wpg:cNvGrpSpPr/>
+                      <wpg:grpSpPr>
+                        <a:xfrm>
+                          <a:off x="76200" y="101600"/>
+                          <a:ext cx="6802237" cy="3538538"/>
+                          <a:chOff x="76200" y="101600"/>
+                          <a:chExt cx="6686550" cy="3709274"/>
+                        </a:xfrm>
+                      </wpg:grpSpPr>
+                      <wps:wsp>
+                        <wps:cNvSpPr/>
+                        <wps:cNvPr id="1" name="Shape 1"/>
+                        <wps:spPr>
+                          <a:xfrm>
+                            <a:off x="76200" y="101600"/>
+                            <a:ext cx="6667500" cy="884700"/>
+                          </a:xfrm>
+                          <a:prstGeom prst="roundRect">
+                            <a:avLst>
+                              <a:gd fmla="val 16667" name="adj"/>
+                            </a:avLst>
+                          </a:prstGeom>
+                          <a:solidFill>
+                            <a:srgbClr val="45818E"/>
+                          </a:solidFill>
+                          <a:ln cap="flat" cmpd="sng" w="9525">
+                            <a:solidFill>
+                              <a:srgbClr val="000000"/>
+                            </a:solidFill>
+                            <a:prstDash val="solid"/>
+                            <a:round/>
+                            <a:headEnd len="med" w="med" type="none"/>
+                            <a:tailEnd len="med" w="med" type="none"/>
+                          </a:ln>
+                        </wps:spPr>
+                        <wps:txbx>
+                          <w:txbxContent>
+                            <w:p>
+                              <w:pPr>
+                                <w:spacing w:after="0" w:before="0" w:line="240"/>
+                                <w:ind w:left="0" w:right="0" w:firstLine="0"/>
+                                <w:jc w:val="left"/>
+                                <w:textDirection w:val="lr"/>
+                              </w:pPr>
+                            </w:p>
+                          </w:txbxContent>
+                        </wps:txbx>
+                        <wps:bodyPr anchorCtr="0" anchor="ctr" bIns="91425" lIns="91425" rIns="91425" tIns="91425"/>
+                      </wps:wsp>
+                      <wps:wsp>
+                        <wps:cNvSpPr/>
+                        <wps:cNvPr id="2" name="Shape 2"/>
+                        <wps:spPr>
+                          <a:xfrm>
+                            <a:off x="152400" y="220700"/>
+                            <a:ext cx="695400" cy="468600"/>
+                          </a:xfrm>
+                          <a:prstGeom prst="roundRect">
+                            <a:avLst>
+                              <a:gd fmla="val 16667" name="adj"/>
+                            </a:avLst>
+                          </a:prstGeom>
+                          <a:solidFill>
+                            <a:srgbClr val="CCCCCC"/>
+                          </a:solidFill>
+                          <a:ln cap="flat" cmpd="sng" w="9525">
+                            <a:solidFill>
+                              <a:srgbClr val="000000"/>
+                            </a:solidFill>
+                            <a:prstDash val="solid"/>
+                            <a:round/>
+                            <a:headEnd len="med" w="med" type="none"/>
+                            <a:tailEnd len="med" w="med" type="none"/>
+                          </a:ln>
+                        </wps:spPr>
+                        <wps:txbx>
+                          <w:txbxContent>
+                            <w:p>
+                              <w:pPr>
+                                <w:spacing w:after="0" w:before="0" w:line="240"/>
+                                <w:ind w:left="0" w:right="0" w:firstLine="0"/>
+                                <w:jc w:val="left"/>
+                                <w:textDirection w:val="lr"/>
+                              </w:pPr>
+                              <w:r>
+                                <w:rPr>
+                                  <w:rFonts w:ascii="Arial" w:cs="Arial" w:eastAsia="Arial" w:hAnsi="Arial"/>
+                                  <w:b w:val="0"/>
+                                  <w:i w:val="0"/>
+                                  <w:smallCaps w:val="0"/>
+                                  <w:strike w:val="0"/>
+                                  <w:color w:val="000000"/>
+                                  <w:sz w:val="16"/>
+                                  <w:vertAlign w:val="baseline"/>
+                                </w:rPr>
+                                <w:t xml:space="preserve">Google map</w:t>
+                              </w:r>
+                            </w:p>
+                          </w:txbxContent>
+                        </wps:txbx>
+                        <wps:bodyPr anchorCtr="0" anchor="ctr" bIns="91425" lIns="91425" rIns="91425" tIns="91425"/>
+                      </wps:wsp>
+                      <wps:wsp>
+                        <wps:cNvSpPr/>
+                        <wps:cNvPr id="3" name="Shape 3"/>
+                        <wps:spPr>
+                          <a:xfrm>
+                            <a:off x="3066825" y="220700"/>
+                            <a:ext cx="695400" cy="461399"/>
+                          </a:xfrm>
+                          <a:prstGeom prst="roundRect">
+                            <a:avLst>
+                              <a:gd fmla="val 16667" name="adj"/>
+                            </a:avLst>
+                          </a:prstGeom>
+                          <a:solidFill>
+                            <a:srgbClr val="FFD966"/>
+                          </a:solidFill>
+                          <a:ln cap="flat" cmpd="sng" w="9525">
+                            <a:solidFill>
+                              <a:srgbClr val="000000"/>
+                            </a:solidFill>
+                            <a:prstDash val="solid"/>
+                            <a:round/>
+                            <a:headEnd len="med" w="med" type="none"/>
+                            <a:tailEnd len="med" w="med" type="none"/>
+                          </a:ln>
+                        </wps:spPr>
+                        <wps:txbx>
+                          <w:txbxContent>
+                            <w:p>
+                              <w:pPr>
+                                <w:spacing w:after="0" w:before="0" w:line="240"/>
+                                <w:ind w:left="0" w:right="0" w:firstLine="0"/>
+                                <w:jc w:val="center"/>
+                                <w:textDirection w:val="lr"/>
+                              </w:pPr>
+                              <w:r>
+                                <w:rPr>
+                                  <w:rFonts w:ascii="Arial" w:cs="Arial" w:eastAsia="Arial" w:hAnsi="Arial"/>
+                                  <w:b w:val="0"/>
+                                  <w:i w:val="0"/>
+                                  <w:smallCaps w:val="0"/>
+                                  <w:strike w:val="0"/>
+                                  <w:color w:val="000000"/>
+                                  <w:sz w:val="16"/>
+                                  <w:vertAlign w:val="baseline"/>
+                                </w:rPr>
+                                <w:t xml:space="preserve">Search</w:t>
+                              </w:r>
+                            </w:p>
+                          </w:txbxContent>
+                        </wps:txbx>
+                        <wps:bodyPr anchorCtr="0" anchor="ctr" bIns="91425" lIns="91425" rIns="91425" tIns="91425"/>
+                      </wps:wsp>
+                      <wps:wsp>
+                        <wps:cNvSpPr/>
+                        <wps:cNvPr id="4" name="Shape 4"/>
+                        <wps:spPr>
+                          <a:xfrm>
+                            <a:off x="2100300" y="213500"/>
+                            <a:ext cx="695400" cy="468600"/>
+                          </a:xfrm>
+                          <a:prstGeom prst="roundRect">
+                            <a:avLst>
+                              <a:gd fmla="val 16667" name="adj"/>
+                            </a:avLst>
+                          </a:prstGeom>
+                          <a:solidFill>
+                            <a:srgbClr val="D9D9D9"/>
+                          </a:solidFill>
+                          <a:ln cap="flat" cmpd="sng" w="9525">
+                            <a:solidFill>
+                              <a:srgbClr val="000000"/>
+                            </a:solidFill>
+                            <a:prstDash val="solid"/>
+                            <a:round/>
+                            <a:headEnd len="med" w="med" type="none"/>
+                            <a:tailEnd len="med" w="med" type="none"/>
+                          </a:ln>
+                        </wps:spPr>
+                        <wps:txbx>
+                          <w:txbxContent>
+                            <w:p>
+                              <w:pPr>
+                                <w:spacing w:after="0" w:before="0" w:line="240"/>
+                                <w:ind w:left="0" w:right="0" w:firstLine="0"/>
+                                <w:jc w:val="left"/>
+                                <w:textDirection w:val="lr"/>
+                              </w:pPr>
+                              <w:r>
+                                <w:rPr>
+                                  <w:rFonts w:ascii="Arial" w:cs="Arial" w:eastAsia="Arial" w:hAnsi="Arial"/>
+                                  <w:b w:val="0"/>
+                                  <w:i w:val="0"/>
+                                  <w:smallCaps w:val="0"/>
+                                  <w:strike w:val="0"/>
+                                  <w:color w:val="000000"/>
+                                  <w:sz w:val="16"/>
+                                  <w:vertAlign w:val="baseline"/>
+                                </w:rPr>
+                                <w:t xml:space="preserve">Current position</w:t>
+                              </w:r>
+                            </w:p>
+                          </w:txbxContent>
+                        </wps:txbx>
+                        <wps:bodyPr anchorCtr="0" anchor="ctr" bIns="91425" lIns="91425" rIns="91425" tIns="91425"/>
+                      </wps:wsp>
+                      <wps:wsp>
+                        <wps:cNvSpPr/>
+                        <wps:cNvPr id="5" name="Shape 5"/>
+                        <wps:spPr>
+                          <a:xfrm>
+                            <a:off x="1093025" y="213500"/>
+                            <a:ext cx="695400" cy="468600"/>
+                          </a:xfrm>
+                          <a:prstGeom prst="roundRect">
+                            <a:avLst>
+                              <a:gd fmla="val 16667" name="adj"/>
+                            </a:avLst>
+                          </a:prstGeom>
+                          <a:solidFill>
+                            <a:srgbClr val="CCCCCC"/>
+                          </a:solidFill>
+                          <a:ln cap="flat" cmpd="sng" w="9525">
+                            <a:solidFill>
+                              <a:srgbClr val="000000"/>
+                            </a:solidFill>
+                            <a:prstDash val="solid"/>
+                            <a:round/>
+                            <a:headEnd len="med" w="med" type="none"/>
+                            <a:tailEnd len="med" w="med" type="none"/>
+                          </a:ln>
+                        </wps:spPr>
+                        <wps:txbx>
+                          <w:txbxContent>
+                            <w:p>
+                              <w:pPr>
+                                <w:spacing w:after="0" w:before="0" w:line="240"/>
+                                <w:ind w:left="0" w:right="0" w:firstLine="0"/>
+                                <w:jc w:val="left"/>
+                                <w:textDirection w:val="lr"/>
+                              </w:pPr>
+                              <w:r>
+                                <w:rPr>
+                                  <w:rFonts w:ascii="Arial" w:cs="Arial" w:eastAsia="Arial" w:hAnsi="Arial"/>
+                                  <w:b w:val="0"/>
+                                  <w:i w:val="0"/>
+                                  <w:smallCaps w:val="0"/>
+                                  <w:strike w:val="0"/>
+                                  <w:color w:val="000000"/>
+                                  <w:sz w:val="16"/>
+                                  <w:vertAlign w:val="baseline"/>
+                                </w:rPr>
+                                <w:t xml:space="preserve">Target position</w:t>
+                              </w:r>
+                            </w:p>
+                          </w:txbxContent>
+                        </wps:txbx>
+                        <wps:bodyPr anchorCtr="0" anchor="ctr" bIns="91425" lIns="91425" rIns="91425" tIns="91425"/>
+                      </wps:wsp>
+                      <wps:wsp>
+                        <wps:cNvSpPr/>
+                        <wps:cNvPr id="6" name="Shape 6"/>
+                        <wps:spPr>
+                          <a:xfrm>
+                            <a:off x="4109950" y="220700"/>
+                            <a:ext cx="695400" cy="461399"/>
+                          </a:xfrm>
+                          <a:prstGeom prst="roundRect">
+                            <a:avLst>
+                              <a:gd fmla="val 16667" name="adj"/>
+                            </a:avLst>
+                          </a:prstGeom>
+                          <a:solidFill>
+                            <a:srgbClr val="FFD966"/>
+                          </a:solidFill>
+                          <a:ln cap="flat" cmpd="sng" w="9525">
+                            <a:solidFill>
+                              <a:srgbClr val="000000"/>
+                            </a:solidFill>
+                            <a:prstDash val="solid"/>
+                            <a:round/>
+                            <a:headEnd len="med" w="med" type="none"/>
+                            <a:tailEnd len="med" w="med" type="none"/>
+                          </a:ln>
+                        </wps:spPr>
+                        <wps:txbx>
+                          <w:txbxContent>
+                            <w:p>
+                              <w:pPr>
+                                <w:spacing w:after="0" w:before="0" w:line="240"/>
+                                <w:ind w:left="0" w:right="0" w:firstLine="0"/>
+                                <w:jc w:val="left"/>
+                                <w:textDirection w:val="lr"/>
+                              </w:pPr>
+                              <w:r>
+                                <w:rPr>
+                                  <w:rFonts w:ascii="Arial" w:cs="Arial" w:eastAsia="Arial" w:hAnsi="Arial"/>
+                                  <w:b w:val="0"/>
+                                  <w:i w:val="0"/>
+                                  <w:smallCaps w:val="0"/>
+                                  <w:strike w:val="0"/>
+                                  <w:color w:val="000000"/>
+                                  <w:sz w:val="16"/>
+                                  <w:vertAlign w:val="baseline"/>
+                                </w:rPr>
+                                <w:t xml:space="preserve">navigation</w:t>
+                              </w:r>
+                            </w:p>
+                          </w:txbxContent>
+                        </wps:txbx>
+                        <wps:bodyPr anchorCtr="0" anchor="ctr" bIns="91425" lIns="91425" rIns="91425" tIns="91425"/>
+                      </wps:wsp>
+                      <wps:wsp>
+                        <wps:cNvSpPr/>
+                        <wps:cNvPr id="7" name="Shape 7"/>
+                        <wps:spPr>
+                          <a:xfrm>
+                            <a:off x="5069475" y="220700"/>
+                            <a:ext cx="695400" cy="461399"/>
+                          </a:xfrm>
+                          <a:prstGeom prst="roundRect">
+                            <a:avLst>
+                              <a:gd fmla="val 16667" name="adj"/>
+                            </a:avLst>
+                          </a:prstGeom>
+                          <a:solidFill>
+                            <a:srgbClr val="0000FF"/>
+                          </a:solidFill>
+                          <a:ln cap="flat" cmpd="sng" w="9525">
+                            <a:solidFill>
+                              <a:srgbClr val="000000"/>
+                            </a:solidFill>
+                            <a:prstDash val="solid"/>
+                            <a:round/>
+                            <a:headEnd len="med" w="med" type="none"/>
+                            <a:tailEnd len="med" w="med" type="none"/>
+                          </a:ln>
+                        </wps:spPr>
+                        <wps:txbx>
+                          <w:txbxContent>
+                            <w:p>
+                              <w:pPr>
+                                <w:spacing w:after="0" w:before="0" w:line="240"/>
+                                <w:ind w:left="0" w:right="0" w:firstLine="0"/>
+                                <w:jc w:val="left"/>
+                                <w:textDirection w:val="lr"/>
+                              </w:pPr>
+                              <w:r>
+                                <w:rPr>
+                                  <w:rFonts w:ascii="Arial" w:cs="Arial" w:eastAsia="Arial" w:hAnsi="Arial"/>
+                                  <w:b w:val="0"/>
+                                  <w:i w:val="0"/>
+                                  <w:smallCaps w:val="0"/>
+                                  <w:strike w:val="0"/>
+                                  <w:color w:val="000000"/>
+                                  <w:sz w:val="16"/>
+                                  <w:vertAlign w:val="baseline"/>
+                                </w:rPr>
+                                <w:t xml:space="preserve">parking lots info</w:t>
+                              </w:r>
+                            </w:p>
+                          </w:txbxContent>
+                        </wps:txbx>
+                        <wps:bodyPr anchorCtr="0" anchor="ctr" bIns="91425" lIns="91425" rIns="91425" tIns="91425"/>
+                      </wps:wsp>
+                      <wps:wsp>
+                        <wps:cNvSpPr/>
+                        <wps:cNvPr id="8" name="Shape 8"/>
+                        <wps:spPr>
+                          <a:xfrm>
+                            <a:off x="5976500" y="213500"/>
+                            <a:ext cx="695400" cy="461399"/>
+                          </a:xfrm>
+                          <a:prstGeom prst="roundRect">
+                            <a:avLst>
+                              <a:gd fmla="val 16667" name="adj"/>
+                            </a:avLst>
+                          </a:prstGeom>
+                          <a:solidFill>
+                            <a:srgbClr val="FFFF00"/>
+                          </a:solidFill>
+                          <a:ln cap="flat" cmpd="sng" w="9525">
+                            <a:solidFill>
+                              <a:srgbClr val="000000"/>
+                            </a:solidFill>
+                            <a:prstDash val="solid"/>
+                            <a:round/>
+                            <a:headEnd len="med" w="med" type="none"/>
+                            <a:tailEnd len="med" w="med" type="none"/>
+                          </a:ln>
+                        </wps:spPr>
+                        <wps:txbx>
+                          <w:txbxContent>
+                            <w:p>
+                              <w:pPr>
+                                <w:spacing w:after="0" w:before="0" w:line="240"/>
+                                <w:ind w:left="0" w:right="0" w:firstLine="0"/>
+                                <w:jc w:val="left"/>
+                                <w:textDirection w:val="lr"/>
+                              </w:pPr>
+                              <w:r>
+                                <w:rPr>
+                                  <w:rFonts w:ascii="Arial" w:cs="Arial" w:eastAsia="Arial" w:hAnsi="Arial"/>
+                                  <w:b w:val="0"/>
+                                  <w:i w:val="0"/>
+                                  <w:smallCaps w:val="0"/>
+                                  <w:strike w:val="0"/>
+                                  <w:color w:val="000000"/>
+                                  <w:sz w:val="16"/>
+                                  <w:vertAlign w:val="baseline"/>
+                                </w:rPr>
+                                <w:t xml:space="preserve">parking lot map</w:t>
+                              </w:r>
+                            </w:p>
+                          </w:txbxContent>
+                        </wps:txbx>
+                        <wps:bodyPr anchorCtr="0" anchor="ctr" bIns="91425" lIns="91425" rIns="91425" tIns="91425"/>
+                      </wps:wsp>
+                      <wps:wsp>
+                        <wps:cNvSpPr/>
+                        <wps:cNvPr id="9" name="Shape 9"/>
+                        <wps:spPr>
+                          <a:xfrm>
+                            <a:off x="76200" y="1174774"/>
+                            <a:ext cx="6667500" cy="1107300"/>
+                          </a:xfrm>
+                          <a:prstGeom prst="roundRect">
+                            <a:avLst>
+                              <a:gd fmla="val 16667" name="adj"/>
+                            </a:avLst>
+                          </a:prstGeom>
+                          <a:solidFill>
+                            <a:srgbClr val="990000"/>
+                          </a:solidFill>
+                          <a:ln cap="flat" cmpd="sng" w="9525">
+                            <a:solidFill>
+                              <a:srgbClr val="000000"/>
+                            </a:solidFill>
+                            <a:prstDash val="solid"/>
+                            <a:round/>
+                            <a:headEnd len="med" w="med" type="none"/>
+                            <a:tailEnd len="med" w="med" type="none"/>
+                          </a:ln>
+                        </wps:spPr>
+                        <wps:txbx>
+                          <w:txbxContent>
+                            <w:p>
+                              <w:pPr>
+                                <w:spacing w:after="0" w:before="0" w:line="240"/>
+                                <w:ind w:left="0" w:right="0" w:firstLine="0"/>
+                                <w:jc w:val="left"/>
+                                <w:textDirection w:val="lr"/>
+                              </w:pPr>
+                            </w:p>
+                          </w:txbxContent>
+                        </wps:txbx>
+                        <wps:bodyPr anchorCtr="0" anchor="ctr" bIns="91425" lIns="91425" rIns="91425" tIns="91425"/>
+                      </wps:wsp>
+                      <wps:wsp>
+                        <wps:cNvSpPr/>
+                        <wps:cNvPr id="10" name="Shape 10"/>
+                        <wps:spPr>
+                          <a:xfrm>
+                            <a:off x="2075550" y="1469812"/>
+                            <a:ext cx="781199" cy="502200"/>
+                          </a:xfrm>
+                          <a:prstGeom prst="roundRect">
+                            <a:avLst>
+                              <a:gd fmla="val 16667" name="adj"/>
+                            </a:avLst>
+                          </a:prstGeom>
+                          <a:solidFill>
+                            <a:srgbClr val="FFD966"/>
+                          </a:solidFill>
+                          <a:ln cap="flat" cmpd="sng" w="9525">
+                            <a:solidFill>
+                              <a:srgbClr val="000000"/>
+                            </a:solidFill>
+                            <a:prstDash val="solid"/>
+                            <a:round/>
+                            <a:headEnd len="med" w="med" type="none"/>
+                            <a:tailEnd len="med" w="med" type="none"/>
+                          </a:ln>
+                        </wps:spPr>
+                        <wps:txbx>
+                          <w:txbxContent>
+                            <w:p>
+                              <w:pPr>
+                                <w:spacing w:after="0" w:before="0" w:line="240"/>
+                                <w:ind w:left="0" w:right="0" w:firstLine="0"/>
+                                <w:jc w:val="center"/>
+                                <w:textDirection w:val="lr"/>
+                              </w:pPr>
+                              <w:r>
+                                <w:rPr>
+                                  <w:rFonts w:ascii="Arial" w:cs="Arial" w:eastAsia="Arial" w:hAnsi="Arial"/>
+                                  <w:b w:val="0"/>
+                                  <w:i w:val="0"/>
+                                  <w:smallCaps w:val="0"/>
+                                  <w:strike w:val="0"/>
+                                  <w:color w:val="000000"/>
+                                  <w:sz w:val="16"/>
+                                  <w:vertAlign w:val="baseline"/>
+                                </w:rPr>
+                                <w:t xml:space="preserve">Navigation module (outside)</w:t>
+                              </w:r>
+                            </w:p>
+                          </w:txbxContent>
+                        </wps:txbx>
+                        <wps:bodyPr anchorCtr="0" anchor="ctr" bIns="91425" lIns="91425" rIns="91425" tIns="91425"/>
+                      </wps:wsp>
+                      <wps:wsp>
+                        <wps:cNvSpPr/>
+                        <wps:cNvPr id="11" name="Shape 11"/>
+                        <wps:spPr>
+                          <a:xfrm>
+                            <a:off x="218925" y="1421778"/>
+                            <a:ext cx="781199" cy="502200"/>
+                          </a:xfrm>
+                          <a:prstGeom prst="roundRect">
+                            <a:avLst>
+                              <a:gd fmla="val 16667" name="adj"/>
+                            </a:avLst>
+                          </a:prstGeom>
+                          <a:solidFill>
+                            <a:srgbClr val="CCCCCC"/>
+                          </a:solidFill>
+                          <a:ln cap="flat" cmpd="sng" w="9525">
+                            <a:solidFill>
+                              <a:srgbClr val="000000"/>
+                            </a:solidFill>
+                            <a:prstDash val="solid"/>
+                            <a:round/>
+                            <a:headEnd len="med" w="med" type="none"/>
+                            <a:tailEnd len="med" w="med" type="none"/>
+                          </a:ln>
+                        </wps:spPr>
+                        <wps:txbx>
+                          <w:txbxContent>
+                            <w:p>
+                              <w:pPr>
+                                <w:spacing w:after="0" w:before="0" w:line="240"/>
+                                <w:ind w:left="0" w:right="0" w:firstLine="0"/>
+                                <w:jc w:val="center"/>
+                                <w:textDirection w:val="lr"/>
+                              </w:pPr>
+                              <w:r>
+                                <w:rPr>
+                                  <w:rFonts w:ascii="Arial" w:cs="Arial" w:eastAsia="Arial" w:hAnsi="Arial"/>
+                                  <w:b w:val="0"/>
+                                  <w:i w:val="0"/>
+                                  <w:smallCaps w:val="0"/>
+                                  <w:strike w:val="0"/>
+                                  <w:color w:val="000000"/>
+                                  <w:sz w:val="16"/>
+                                  <w:vertAlign w:val="baseline"/>
+                                </w:rPr>
+                                <w:t xml:space="preserve">Google map display module</w:t>
+                              </w:r>
+                            </w:p>
+                          </w:txbxContent>
+                        </wps:txbx>
+                        <wps:bodyPr anchorCtr="0" anchor="ctr" bIns="91425" lIns="91425" rIns="91425" tIns="91425"/>
+                      </wps:wsp>
+                      <wps:wsp>
+                        <wps:cNvSpPr/>
+                        <wps:cNvPr id="12" name="Shape 12"/>
+                        <wps:spPr>
+                          <a:xfrm>
+                            <a:off x="5294050" y="1456162"/>
+                            <a:ext cx="907799" cy="468600"/>
+                          </a:xfrm>
+                          <a:prstGeom prst="roundRect">
+                            <a:avLst>
+                              <a:gd fmla="val 16667" name="adj"/>
+                            </a:avLst>
+                          </a:prstGeom>
+                          <a:solidFill>
+                            <a:srgbClr val="FFFF00"/>
+                          </a:solidFill>
+                          <a:ln cap="flat" cmpd="sng" w="9525">
+                            <a:solidFill>
+                              <a:srgbClr val="000000"/>
+                            </a:solidFill>
+                            <a:prstDash val="solid"/>
+                            <a:round/>
+                            <a:headEnd len="med" w="med" type="none"/>
+                            <a:tailEnd len="med" w="med" type="none"/>
+                          </a:ln>
+                        </wps:spPr>
+                        <wps:txbx>
+                          <w:txbxContent>
+                            <w:p>
+                              <w:pPr>
+                                <w:spacing w:after="0" w:before="0" w:line="240"/>
+                                <w:ind w:left="0" w:right="0" w:firstLine="0"/>
+                                <w:jc w:val="center"/>
+                                <w:textDirection w:val="lr"/>
+                              </w:pPr>
+                              <w:r>
+                                <w:rPr>
+                                  <w:rFonts w:ascii="Arial" w:cs="Arial" w:eastAsia="Arial" w:hAnsi="Arial"/>
+                                  <w:b w:val="0"/>
+                                  <w:i w:val="0"/>
+                                  <w:smallCaps w:val="0"/>
+                                  <w:strike w:val="0"/>
+                                  <w:color w:val="000000"/>
+                                  <w:sz w:val="16"/>
+                                  <w:vertAlign w:val="baseline"/>
+                                </w:rPr>
+                                <w:t xml:space="preserve">Navigation module (inside)</w:t>
+                              </w:r>
+                            </w:p>
+                          </w:txbxContent>
+                        </wps:txbx>
+                        <wps:bodyPr anchorCtr="0" anchor="ctr" bIns="91425" lIns="91425" rIns="91425" tIns="91425"/>
+                      </wps:wsp>
+                      <wps:wsp>
+                        <wps:cNvSpPr/>
+                        <wps:cNvPr id="13" name="Shape 13"/>
+                        <wps:spPr>
+                          <a:xfrm>
+                            <a:off x="95250" y="2455475"/>
+                            <a:ext cx="6667500" cy="1355399"/>
+                          </a:xfrm>
+                          <a:prstGeom prst="roundRect">
+                            <a:avLst>
+                              <a:gd fmla="val 16667" name="adj"/>
+                            </a:avLst>
+                          </a:prstGeom>
+                          <a:solidFill>
+                            <a:srgbClr val="38761D"/>
+                          </a:solidFill>
+                          <a:ln cap="flat" cmpd="sng" w="9525">
+                            <a:solidFill>
+                              <a:srgbClr val="000000"/>
+                            </a:solidFill>
+                            <a:prstDash val="solid"/>
+                            <a:round/>
+                            <a:headEnd len="med" w="med" type="none"/>
+                            <a:tailEnd len="med" w="med" type="none"/>
+                          </a:ln>
+                        </wps:spPr>
+                        <wps:txbx>
+                          <w:txbxContent>
+                            <w:p>
+                              <w:pPr>
+                                <w:spacing w:after="0" w:before="0" w:line="240"/>
+                                <w:ind w:left="0" w:right="0" w:firstLine="0"/>
+                                <w:jc w:val="left"/>
+                                <w:textDirection w:val="lr"/>
+                              </w:pPr>
+                            </w:p>
+                          </w:txbxContent>
+                        </wps:txbx>
+                        <wps:bodyPr anchorCtr="0" anchor="ctr" bIns="91425" lIns="91425" rIns="91425" tIns="91425"/>
+                      </wps:wsp>
+                      <wps:wsp>
+                        <wps:cNvSpPr/>
+                        <wps:cNvPr id="14" name="Shape 14"/>
+                        <wps:spPr>
+                          <a:xfrm>
+                            <a:off x="3932175" y="1405285"/>
+                            <a:ext cx="781199" cy="502200"/>
+                          </a:xfrm>
+                          <a:prstGeom prst="roundRect">
+                            <a:avLst>
+                              <a:gd fmla="val 16667" name="adj"/>
+                            </a:avLst>
+                          </a:prstGeom>
+                          <a:solidFill>
+                            <a:srgbClr val="0000FF"/>
+                          </a:solidFill>
+                          <a:ln cap="flat" cmpd="sng" w="9525">
+                            <a:solidFill>
+                              <a:srgbClr val="000000"/>
+                            </a:solidFill>
+                            <a:prstDash val="solid"/>
+                            <a:round/>
+                            <a:headEnd len="med" w="med" type="none"/>
+                            <a:tailEnd len="med" w="med" type="none"/>
+                          </a:ln>
+                        </wps:spPr>
+                        <wps:txbx>
+                          <w:txbxContent>
+                            <w:p>
+                              <w:pPr>
+                                <w:spacing w:after="0" w:before="0" w:line="240"/>
+                                <w:ind w:left="0" w:right="0" w:firstLine="0"/>
+                                <w:jc w:val="center"/>
+                                <w:textDirection w:val="lr"/>
+                              </w:pPr>
+                              <w:r>
+                                <w:rPr>
+                                  <w:rFonts w:ascii="Arial" w:cs="Arial" w:eastAsia="Arial" w:hAnsi="Arial"/>
+                                  <w:b w:val="0"/>
+                                  <w:i w:val="0"/>
+                                  <w:smallCaps w:val="0"/>
+                                  <w:strike w:val="0"/>
+                                  <w:color w:val="000000"/>
+                                  <w:sz w:val="16"/>
+                                  <w:vertAlign w:val="baseline"/>
+                                </w:rPr>
+                                <w:t xml:space="preserve">Parking lot map display module</w:t>
+                              </w:r>
+                            </w:p>
+                          </w:txbxContent>
+                        </wps:txbx>
+                        <wps:bodyPr anchorCtr="0" anchor="ctr" bIns="91425" lIns="91425" rIns="91425" tIns="91425"/>
+                      </wps:wsp>
+                      <wps:wsp>
+                        <wps:cNvSpPr/>
+                        <wps:cNvPr id="15" name="Shape 15"/>
+                        <wps:spPr>
+                          <a:xfrm>
+                            <a:off x="218925" y="2584525"/>
+                            <a:ext cx="781199" cy="563100"/>
+                          </a:xfrm>
+                          <a:prstGeom prst="roundRect">
+                            <a:avLst>
+                              <a:gd fmla="val 16667" name="adj"/>
+                            </a:avLst>
+                          </a:prstGeom>
+                          <a:solidFill>
+                            <a:srgbClr val="CCCCCC"/>
+                          </a:solidFill>
+                          <a:ln cap="flat" cmpd="sng" w="9525">
+                            <a:solidFill>
+                              <a:srgbClr val="000000"/>
+                            </a:solidFill>
+                            <a:prstDash val="solid"/>
+                            <a:round/>
+                            <a:headEnd len="med" w="med" type="none"/>
+                            <a:tailEnd len="med" w="med" type="none"/>
+                          </a:ln>
+                        </wps:spPr>
+                        <wps:txbx>
+                          <w:txbxContent>
+                            <w:p>
+                              <w:pPr>
+                                <w:spacing w:after="0" w:before="0" w:line="240"/>
+                                <w:ind w:left="0" w:right="0" w:firstLine="0"/>
+                                <w:jc w:val="center"/>
+                                <w:textDirection w:val="lr"/>
+                              </w:pPr>
+                              <w:r>
+                                <w:rPr>
+                                  <w:rFonts w:ascii="Arial" w:cs="Arial" w:eastAsia="Arial" w:hAnsi="Arial"/>
+                                  <w:b w:val="0"/>
+                                  <w:i w:val="0"/>
+                                  <w:smallCaps w:val="0"/>
+                                  <w:strike w:val="0"/>
+                                  <w:color w:val="000000"/>
+                                  <w:sz w:val="16"/>
+                                  <w:vertAlign w:val="baseline"/>
+                                </w:rPr>
+                                <w:t xml:space="preserve">google map display  js api</w:t>
+                              </w:r>
+                            </w:p>
+                          </w:txbxContent>
+                        </wps:txbx>
+                        <wps:bodyPr anchorCtr="0" anchor="ctr" bIns="91425" lIns="91425" rIns="91425" tIns="91425"/>
+                      </wps:wsp>
+                      <wps:wsp>
+                        <wps:cNvSpPr/>
+                        <wps:cNvPr id="16" name="Shape 16"/>
+                        <wps:spPr>
+                          <a:xfrm>
+                            <a:off x="1174250" y="2584525"/>
+                            <a:ext cx="781199" cy="563100"/>
+                          </a:xfrm>
+                          <a:prstGeom prst="roundRect">
+                            <a:avLst>
+                              <a:gd fmla="val 16667" name="adj"/>
+                            </a:avLst>
+                          </a:prstGeom>
+                          <a:solidFill>
+                            <a:srgbClr val="CCCCCC"/>
+                          </a:solidFill>
+                          <a:ln cap="flat" cmpd="sng" w="9525">
+                            <a:solidFill>
+                              <a:srgbClr val="000000"/>
+                            </a:solidFill>
+                            <a:prstDash val="solid"/>
+                            <a:round/>
+                            <a:headEnd len="med" w="med" type="none"/>
+                            <a:tailEnd len="med" w="med" type="none"/>
+                          </a:ln>
+                        </wps:spPr>
+                        <wps:txbx>
+                          <w:txbxContent>
+                            <w:p>
+                              <w:pPr>
+                                <w:spacing w:after="0" w:before="0" w:line="240"/>
+                                <w:ind w:left="0" w:right="0" w:firstLine="0"/>
+                                <w:jc w:val="center"/>
+                                <w:textDirection w:val="lr"/>
+                              </w:pPr>
+                              <w:r>
+                                <w:rPr>
+                                  <w:rFonts w:ascii="Arial" w:cs="Arial" w:eastAsia="Arial" w:hAnsi="Arial"/>
+                                  <w:b w:val="0"/>
+                                  <w:i w:val="0"/>
+                                  <w:smallCaps w:val="0"/>
+                                  <w:strike w:val="0"/>
+                                  <w:color w:val="000000"/>
+                                  <w:sz w:val="16"/>
+                                  <w:vertAlign w:val="baseline"/>
+                                </w:rPr>
+                                <w:t xml:space="preserve">google map location js api</w:t>
+                              </w:r>
+                            </w:p>
+                          </w:txbxContent>
+                        </wps:txbx>
+                        <wps:bodyPr anchorCtr="0" anchor="ctr" bIns="91425" lIns="91425" rIns="91425" tIns="91425"/>
+                      </wps:wsp>
+                      <wps:wsp>
+                        <wps:cNvSpPr/>
+                        <wps:cNvPr id="17" name="Shape 17"/>
+                        <wps:spPr>
+                          <a:xfrm>
+                            <a:off x="2075550" y="2584525"/>
+                            <a:ext cx="781199" cy="563100"/>
+                          </a:xfrm>
+                          <a:prstGeom prst="roundRect">
+                            <a:avLst>
+                              <a:gd fmla="val 16667" name="adj"/>
+                            </a:avLst>
+                          </a:prstGeom>
+                          <a:solidFill>
+                            <a:srgbClr val="FFD966"/>
+                          </a:solidFill>
+                          <a:ln cap="flat" cmpd="sng" w="9525">
+                            <a:solidFill>
+                              <a:srgbClr val="000000"/>
+                            </a:solidFill>
+                            <a:prstDash val="solid"/>
+                            <a:round/>
+                            <a:headEnd len="med" w="med" type="none"/>
+                            <a:tailEnd len="med" w="med" type="none"/>
+                          </a:ln>
+                        </wps:spPr>
+                        <wps:txbx>
+                          <w:txbxContent>
+                            <w:p>
+                              <w:pPr>
+                                <w:spacing w:after="0" w:before="0" w:line="240"/>
+                                <w:ind w:left="0" w:right="0" w:firstLine="0"/>
+                                <w:jc w:val="center"/>
+                                <w:textDirection w:val="lr"/>
+                              </w:pPr>
+                              <w:r>
+                                <w:rPr>
+                                  <w:rFonts w:ascii="Arial" w:cs="Arial" w:eastAsia="Arial" w:hAnsi="Arial"/>
+                                  <w:b w:val="0"/>
+                                  <w:i w:val="0"/>
+                                  <w:smallCaps w:val="0"/>
+                                  <w:strike w:val="0"/>
+                                  <w:color w:val="000000"/>
+                                  <w:sz w:val="16"/>
+                                  <w:vertAlign w:val="baseline"/>
+                                </w:rPr>
+                                <w:t xml:space="preserve">Google map navigation js api</w:t>
+                              </w:r>
+                            </w:p>
+                          </w:txbxContent>
+                        </wps:txbx>
+                        <wps:bodyPr anchorCtr="0" anchor="ctr" bIns="91425" lIns="91425" rIns="91425" tIns="91425"/>
+                      </wps:wsp>
+                      <wps:wsp>
+                        <wps:cNvSpPr/>
+                        <wps:cNvPr id="18" name="Shape 18"/>
+                        <wps:spPr>
+                          <a:xfrm>
+                            <a:off x="3019350" y="2584525"/>
+                            <a:ext cx="781199" cy="563100"/>
+                          </a:xfrm>
+                          <a:prstGeom prst="roundRect">
+                            <a:avLst>
+                              <a:gd fmla="val 16667" name="adj"/>
+                            </a:avLst>
+                          </a:prstGeom>
+                          <a:solidFill>
+                            <a:srgbClr val="0000FF"/>
+                          </a:solidFill>
+                          <a:ln cap="flat" cmpd="sng" w="9525">
+                            <a:solidFill>
+                              <a:srgbClr val="000000"/>
+                            </a:solidFill>
+                            <a:prstDash val="solid"/>
+                            <a:round/>
+                            <a:headEnd len="med" w="med" type="none"/>
+                            <a:tailEnd len="med" w="med" type="none"/>
+                          </a:ln>
+                        </wps:spPr>
+                        <wps:txbx>
+                          <w:txbxContent>
+                            <w:p>
+                              <w:pPr>
+                                <w:spacing w:after="0" w:before="0" w:line="240"/>
+                                <w:ind w:left="0" w:right="0" w:firstLine="0"/>
+                                <w:jc w:val="center"/>
+                                <w:textDirection w:val="lr"/>
+                              </w:pPr>
+                              <w:r>
+                                <w:rPr>
+                                  <w:rFonts w:ascii="Arial" w:cs="Arial" w:eastAsia="Arial" w:hAnsi="Arial"/>
+                                  <w:b w:val="0"/>
+                                  <w:i w:val="0"/>
+                                  <w:smallCaps w:val="0"/>
+                                  <w:strike w:val="0"/>
+                                  <w:color w:val="000000"/>
+                                  <w:sz w:val="16"/>
+                                  <w:vertAlign w:val="baseline"/>
+                                </w:rPr>
+                                <w:t xml:space="preserve">parking lot map display interface</w:t>
+                              </w:r>
+                            </w:p>
+                          </w:txbxContent>
+                        </wps:txbx>
+                        <wps:bodyPr anchorCtr="0" anchor="ctr" bIns="91425" lIns="91425" rIns="91425" tIns="91425"/>
+                      </wps:wsp>
+                      <wps:wsp>
+                        <wps:cNvSpPr/>
+                        <wps:cNvPr id="19" name="Shape 19"/>
+                        <wps:spPr>
+                          <a:xfrm>
+                            <a:off x="5678525" y="2584525"/>
+                            <a:ext cx="974099" cy="563100"/>
+                          </a:xfrm>
+                          <a:prstGeom prst="roundRect">
+                            <a:avLst>
+                              <a:gd fmla="val 16667" name="adj"/>
+                            </a:avLst>
+                          </a:prstGeom>
+                          <a:solidFill>
+                            <a:srgbClr val="FFFF00"/>
+                          </a:solidFill>
+                          <a:ln cap="flat" cmpd="sng" w="9525">
+                            <a:solidFill>
+                              <a:srgbClr val="000000"/>
+                            </a:solidFill>
+                            <a:prstDash val="solid"/>
+                            <a:round/>
+                            <a:headEnd len="med" w="med" type="none"/>
+                            <a:tailEnd len="med" w="med" type="none"/>
+                          </a:ln>
+                        </wps:spPr>
+                        <wps:txbx>
+                          <w:txbxContent>
+                            <w:p>
+                              <w:pPr>
+                                <w:spacing w:after="0" w:before="0" w:line="240"/>
+                                <w:ind w:left="0" w:right="0" w:firstLine="0"/>
+                                <w:jc w:val="center"/>
+                                <w:textDirection w:val="lr"/>
+                              </w:pPr>
+                              <w:r>
+                                <w:rPr>
+                                  <w:rFonts w:ascii="Arial" w:cs="Arial" w:eastAsia="Arial" w:hAnsi="Arial"/>
+                                  <w:b w:val="0"/>
+                                  <w:i w:val="0"/>
+                                  <w:smallCaps w:val="0"/>
+                                  <w:strike w:val="0"/>
+                                  <w:color w:val="000000"/>
+                                  <w:sz w:val="16"/>
+                                  <w:vertAlign w:val="baseline"/>
+                                </w:rPr>
+                                <w:t xml:space="preserve">parking lot map navigation interface</w:t>
+                              </w:r>
+                            </w:p>
+                          </w:txbxContent>
+                        </wps:txbx>
+                        <wps:bodyPr anchorCtr="0" anchor="ctr" bIns="91425" lIns="91425" rIns="91425" tIns="91425"/>
+                      </wps:wsp>
+                      <wps:wsp>
+                        <wps:cNvSpPr/>
+                        <wps:cNvPr id="20" name="Shape 20"/>
+                        <wps:spPr>
+                          <a:xfrm>
+                            <a:off x="3932175" y="2584525"/>
+                            <a:ext cx="781199" cy="563100"/>
+                          </a:xfrm>
+                          <a:prstGeom prst="roundRect">
+                            <a:avLst>
+                              <a:gd fmla="val 16667" name="adj"/>
+                            </a:avLst>
+                          </a:prstGeom>
+                          <a:solidFill>
+                            <a:srgbClr val="0000FF"/>
+                          </a:solidFill>
+                          <a:ln cap="flat" cmpd="sng" w="9525">
+                            <a:solidFill>
+                              <a:srgbClr val="000000"/>
+                            </a:solidFill>
+                            <a:prstDash val="solid"/>
+                            <a:round/>
+                            <a:headEnd len="med" w="med" type="none"/>
+                            <a:tailEnd len="med" w="med" type="none"/>
+                          </a:ln>
+                        </wps:spPr>
+                        <wps:txbx>
+                          <w:txbxContent>
+                            <w:p>
+                              <w:pPr>
+                                <w:spacing w:after="0" w:before="0" w:line="240"/>
+                                <w:ind w:left="0" w:right="0" w:firstLine="0"/>
+                                <w:jc w:val="center"/>
+                                <w:textDirection w:val="lr"/>
+                              </w:pPr>
+                              <w:r>
+                                <w:rPr>
+                                  <w:rFonts w:ascii="Arial" w:cs="Arial" w:eastAsia="Arial" w:hAnsi="Arial"/>
+                                  <w:b w:val="0"/>
+                                  <w:i w:val="0"/>
+                                  <w:smallCaps w:val="0"/>
+                                  <w:strike w:val="0"/>
+                                  <w:color w:val="000000"/>
+                                  <w:sz w:val="16"/>
+                                  <w:vertAlign w:val="baseline"/>
+                                </w:rPr>
+                                <w:t xml:space="preserve">parking lot database interface</w:t>
+                              </w:r>
+                            </w:p>
+                          </w:txbxContent>
+                        </wps:txbx>
+                        <wps:bodyPr anchorCtr="0" anchor="ctr" bIns="91425" lIns="91425" rIns="91425" tIns="91425"/>
+                      </wps:wsp>
+                      <wps:wsp>
+                        <wps:cNvSpPr/>
+                        <wps:cNvPr id="21" name="Shape 21"/>
+                        <wps:spPr>
+                          <a:xfrm>
+                            <a:off x="4805350" y="2584525"/>
+                            <a:ext cx="781199" cy="563100"/>
+                          </a:xfrm>
+                          <a:prstGeom prst="roundRect">
+                            <a:avLst>
+                              <a:gd fmla="val 16667" name="adj"/>
+                            </a:avLst>
+                          </a:prstGeom>
+                          <a:solidFill>
+                            <a:srgbClr val="0000FF"/>
+                          </a:solidFill>
+                          <a:ln cap="flat" cmpd="sng" w="9525">
+                            <a:solidFill>
+                              <a:srgbClr val="000000"/>
+                            </a:solidFill>
+                            <a:prstDash val="solid"/>
+                            <a:round/>
+                            <a:headEnd len="med" w="med" type="none"/>
+                            <a:tailEnd len="med" w="med" type="none"/>
+                          </a:ln>
+                        </wps:spPr>
+                        <wps:txbx>
+                          <w:txbxContent>
+                            <w:p>
+                              <w:pPr>
+                                <w:spacing w:after="0" w:before="0" w:line="240"/>
+                                <w:ind w:left="0" w:right="0" w:firstLine="0"/>
+                                <w:jc w:val="center"/>
+                                <w:textDirection w:val="lr"/>
+                              </w:pPr>
+                              <w:r>
+                                <w:rPr>
+                                  <w:rFonts w:ascii="Arial" w:cs="Arial" w:eastAsia="Arial" w:hAnsi="Arial"/>
+                                  <w:b w:val="0"/>
+                                  <w:i w:val="0"/>
+                                  <w:smallCaps w:val="0"/>
+                                  <w:strike w:val="0"/>
+                                  <w:color w:val="000000"/>
+                                  <w:sz w:val="16"/>
+                                  <w:vertAlign w:val="baseline"/>
+                                </w:rPr>
+                                <w:t xml:space="preserve">parking lot info sync interface</w:t>
+                              </w:r>
+                            </w:p>
+                          </w:txbxContent>
+                        </wps:txbx>
+                        <wps:bodyPr anchorCtr="0" anchor="ctr" bIns="91425" lIns="91425" rIns="91425" tIns="91425"/>
+                      </wps:wsp>
+                      <wps:wsp>
+                        <wps:cNvSpPr/>
+                        <wps:cNvPr id="22" name="Shape 22"/>
+                        <wps:spPr>
+                          <a:xfrm>
+                            <a:off x="218925" y="3242050"/>
+                            <a:ext cx="781199" cy="502200"/>
+                          </a:xfrm>
+                          <a:prstGeom prst="roundRect">
+                            <a:avLst>
+                              <a:gd fmla="val 16667" name="adj"/>
+                            </a:avLst>
+                          </a:prstGeom>
+                          <a:solidFill>
+                            <a:srgbClr val="7F6000"/>
+                          </a:solidFill>
+                          <a:ln cap="flat" cmpd="sng" w="9525">
+                            <a:solidFill>
+                              <a:srgbClr val="000000"/>
+                            </a:solidFill>
+                            <a:prstDash val="solid"/>
+                            <a:round/>
+                            <a:headEnd len="med" w="med" type="none"/>
+                            <a:tailEnd len="med" w="med" type="none"/>
+                          </a:ln>
+                        </wps:spPr>
+                        <wps:txbx>
+                          <w:txbxContent>
+                            <w:p>
+                              <w:pPr>
+                                <w:spacing w:after="0" w:before="0" w:line="240"/>
+                                <w:ind w:left="0" w:right="0" w:firstLine="0"/>
+                                <w:jc w:val="center"/>
+                                <w:textDirection w:val="lr"/>
+                              </w:pPr>
+                              <w:r>
+                                <w:rPr>
+                                  <w:rFonts w:ascii="Arial" w:cs="Arial" w:eastAsia="Arial" w:hAnsi="Arial"/>
+                                  <w:b w:val="0"/>
+                                  <w:i w:val="0"/>
+                                  <w:smallCaps w:val="0"/>
+                                  <w:strike w:val="0"/>
+                                  <w:color w:val="000000"/>
+                                  <w:sz w:val="16"/>
+                                  <w:vertAlign w:val="baseline"/>
+                                </w:rPr>
+                                <w:t xml:space="preserve">Learning…</w:t>
+                              </w:r>
+                            </w:p>
+                            <w:p>
+                              <w:pPr>
+                                <w:spacing w:after="0" w:before="0" w:line="240"/>
+                                <w:ind w:left="0" w:right="0" w:firstLine="0"/>
+                                <w:jc w:val="center"/>
+                                <w:textDirection w:val="lr"/>
+                              </w:pPr>
+                              <w:r>
+                                <w:rPr>
+                                  <w:rFonts w:ascii="Arial" w:cs="Arial" w:eastAsia="Arial" w:hAnsi="Arial"/>
+                                  <w:b w:val="0"/>
+                                  <w:i w:val="0"/>
+                                  <w:smallCaps w:val="0"/>
+                                  <w:strike w:val="0"/>
+                                  <w:color w:val="000000"/>
+                                  <w:sz w:val="16"/>
+                                  <w:vertAlign w:val="baseline"/>
+                                </w:rPr>
+                              </w:r>
+                              <w:r>
+                                <w:rPr>
+                                  <w:rFonts w:ascii="Arial" w:cs="Arial" w:eastAsia="Arial" w:hAnsi="Arial"/>
+                                  <w:b w:val="0"/>
+                                  <w:i w:val="0"/>
+                                  <w:smallCaps w:val="0"/>
+                                  <w:strike w:val="0"/>
+                                  <w:color w:val="000000"/>
+                                  <w:sz w:val="16"/>
+                                  <w:vertAlign w:val="baseline"/>
+                                </w:rPr>
+                                <w:t xml:space="preserve">To be added</w:t>
+                              </w:r>
+                            </w:p>
+                          </w:txbxContent>
+                        </wps:txbx>
+                        <wps:bodyPr anchorCtr="0" anchor="ctr" bIns="91425" lIns="91425" rIns="91425" tIns="91425"/>
+                      </wps:wsp>
+                    </wpg:wgp>
+                  </a:graphicData>
+                </a:graphic>
+              </wp:inline>
+            </w:drawing>
+          </mc:Choice>
+          <mc:Fallback>
+            <w:drawing>
+              <wp:inline distB="114300" distT="114300" distL="114300" distR="114300">
+                <wp:extent cx="6802237" cy="3538538"/>
+                <wp:effectExtent b="0" l="0" r="0" t="0"/>
+                <wp:docPr id="2" name="image03.png"/>
+                <a:graphic>
+                  <a:graphicData uri="http://schemas.openxmlformats.org/drawingml/2006/picture">
+                    <pic:pic>
+                      <pic:nvPicPr>
+                        <pic:cNvPr id="0" name="image03.png"/>
+                        <pic:cNvPicPr preferRelativeResize="0"/>
+                      </pic:nvPicPr>
+                      <pic:blipFill>
+                        <a:blip r:embed="rId5"/>
+                        <a:srcRect/>
+                        <a:stretch>
+                          <a:fillRect/>
+                        </a:stretch>
+                      </pic:blipFill>
+                      <pic:spPr>
+                        <a:xfrm>
+                          <a:off x="0" y="0"/>
+                          <a:ext cx="6802237" cy="3538538"/>
+                        </a:xfrm>
+                        <a:prstGeom prst="rect"/>
+                        <a:ln/>
+                      </pic:spPr>
+                    </pic:pic>
+                  </a:graphicData>
+                </a:graphic>
+              </wp:inline>
+            </w:drawing>
+          </mc:Fallback>
+        </mc:AlternateContent>
+      </w:r>
+      <w:r>
+        <w:rPr>
+          <w:rtl w:val="0"/>
+        </w:rPr>
+      </w:r>
+    </w:p>
+    <w:p>
+      <w:pPr>
+        <w:contextualSpacing w:val="0"/>
+      </w:pPr>
+      <w:r>
+        <w:rPr>
+          <w:rtl w:val="0"/>
+        </w:rPr>
+      </w:r>
+    </w:p>
+    <w:p>
+      <w:pPr>
+        <w:widowControl w:val="0"/>
+        <w:spacing w:line="240" w:lineRule="auto"/>
+        <w:contextualSpacing w:val="0"/>
+      </w:pPr>
+      <w:r>
+        <w:rPr>
+          <w:rtl w:val="0"/>
+        </w:rPr>
+      </w:r>
+    </w:p>
+    <w:p>
+      <w:pPr>
+        <w:widowControl w:val="0"/>
+        <w:spacing w:line="240" w:lineRule="auto"/>
+        <w:contextualSpacing w:val="0"/>
+      </w:pPr>
+      <w:r>
+        <w:rPr>
+          <w:rtl w:val="0"/>
+        </w:rPr>
+      </w:r>
+    </w:p>
+    <w:p>
+      <w:pPr>
+        <w:widowControl w:val="0"/>
+        <w:spacing w:line="240" w:lineRule="auto"/>
+        <w:contextualSpacing w:val="0"/>
+      </w:pPr>
+      <w:r>
+        <w:rPr>
+          <w:rtl w:val="0"/>
+        </w:rPr>
+      </w:r>
+    </w:p>
+    <w:p>
+      <w:pPr>
+        <w:widowControl w:val="0"/>
+        <w:spacing w:line="240" w:lineRule="auto"/>
+        <w:contextualSpacing w:val="0"/>
+      </w:pPr>
+      <w:r>
+        <w:rPr>
+          <w:rtl w:val="0"/>
+        </w:rPr>
+      </w:r>
+    </w:p>
+    <w:p>
+      <w:pPr>
+        <w:widowControl w:val="0"/>
+        <w:spacing w:line="240" w:lineRule="auto"/>
+        <w:contextualSpacing w:val="0"/>
+      </w:pPr>
+      <w:r>
+        <w:rPr>
+          <w:b w:val="1"/>
+          <w:sz w:val="36"/>
+          <w:szCs w:val="36"/>
+          <w:rtl w:val="0"/>
+        </w:rPr>
+        <w:t xml:space="preserve">Mock UI :</w:t>
+      </w:r>
+    </w:p>
+    <w:p>
+      <w:pPr>
+        <w:widowControl w:val="0"/>
+        <w:spacing w:line="240" w:lineRule="auto"/>
+        <w:contextualSpacing w:val="0"/>
+      </w:pPr>
+      <w:r>
+        <w:rPr>
+          <w:rtl w:val="0"/>
+        </w:rPr>
+      </w:r>
+    </w:p>
+    <w:p>
+      <w:pPr>
+        <w:widowControl w:val="0"/>
+        <w:spacing w:line="240" w:lineRule="auto"/>
+        <w:contextualSpacing w:val="0"/>
+      </w:pPr>
+      <w:r>
+        <w:drawing>
+          <wp:inline distB="114300" distT="114300" distL="114300" distR="114300">
+            <wp:extent cx="8848725" cy="5024438"/>
+            <wp:effectExtent b="0" l="0" r="0" t="0"/>
+            <wp:docPr id="1" name="image01.png"/>
+            <a:graphic>
+              <a:graphicData uri="http://schemas.openxmlformats.org/drawingml/2006/picture">
+                <pic:pic>
+                  <pic:nvPicPr>
+                    <pic:cNvPr id="0" name="image01.png"/>
+                    <pic:cNvPicPr preferRelativeResize="0"/>
+                  </pic:nvPicPr>
+                  <pic:blipFill>
+                    <a:blip r:embed="rId6"/>
+                    <a:srcRect b="0" l="0" r="0" t="0"/>
+                    <a:stretch>
+                      <a:fillRect/>
+                    </a:stretch>
+                  </pic:blipFill>
+                  <pic:spPr>
+                    <a:xfrm>
+                      <a:off x="0" y="0"/>
+                      <a:ext cx="8848725" cy="5024438"/>
+                    </a:xfrm>
+                    <a:prstGeom prst="rect"/>
+                    <a:ln/>
+                  </pic:spPr>
+                </pic:pic>
+              </a:graphicData>
+            </a:graphic>
+          </wp:inline>
+        </w:drawing>
+      </w:r>
       <w:r>
         <w:rPr>
           <w:rtl w:val="0"/>
@@ -1565,10 +2857,12 @@
     <w:pPr>
       <w:keepNext w:val="1"/>
       <w:keepLines w:val="1"/>
-      <w:spacing w:after="120" w:before="400" w:lineRule="auto"/>
-      <w:contextualSpacing w:val="1"/>
+      <w:spacing w:after="120" w:before="400" w:line="276" w:lineRule="auto"/>
     </w:pPr>
     <w:rPr>
+      <w:rFonts w:ascii="Arial" w:cs="Arial" w:eastAsia="Arial" w:hAnsi="Arial"/>
+      <w:b w:val="0"/>
+      <w:color w:val="000000"/>
       <w:sz w:val="40"/>
       <w:szCs w:val="40"/>
     </w:rPr>
@@ -1580,11 +2874,12 @@
     <w:pPr>
       <w:keepNext w:val="1"/>
       <w:keepLines w:val="1"/>
-      <w:spacing w:after="120" w:before="360" w:lineRule="auto"/>
-      <w:contextualSpacing w:val="1"/>
+      <w:spacing w:after="120" w:before="360" w:line="276" w:lineRule="auto"/>
     </w:pPr>
     <w:rPr>
+      <w:rFonts w:ascii="Arial" w:cs="Arial" w:eastAsia="Arial" w:hAnsi="Arial"/>
       <w:b w:val="0"/>
+      <w:color w:val="000000"/>
       <w:sz w:val="32"/>
       <w:szCs w:val="32"/>
     </w:rPr>
@@ -1596,10 +2891,10 @@
     <w:pPr>
       <w:keepNext w:val="1"/>
       <w:keepLines w:val="1"/>
-      <w:spacing w:after="80" w:before="320" w:lineRule="auto"/>
-      <w:contextualSpacing w:val="1"/>
+      <w:spacing w:after="80" w:before="320" w:line="276" w:lineRule="auto"/>
     </w:pPr>
     <w:rPr>
+      <w:rFonts w:ascii="Arial" w:cs="Arial" w:eastAsia="Arial" w:hAnsi="Arial"/>
       <w:b w:val="0"/>
       <w:color w:val="434343"/>
       <w:sz w:val="28"/>
@@ -1613,10 +2908,11 @@
     <w:pPr>
       <w:keepNext w:val="1"/>
       <w:keepLines w:val="1"/>
-      <w:spacing w:after="80" w:before="280" w:lineRule="auto"/>
-      <w:contextualSpacing w:val="1"/>
+      <w:spacing w:after="80" w:before="280" w:line="276" w:lineRule="auto"/>
     </w:pPr>
     <w:rPr>
+      <w:rFonts w:ascii="Arial" w:cs="Arial" w:eastAsia="Arial" w:hAnsi="Arial"/>
+      <w:b w:val="0"/>
       <w:color w:val="666666"/>
       <w:sz w:val="24"/>
       <w:szCs w:val="24"/>
@@ -1629,10 +2925,11 @@
     <w:pPr>
       <w:keepNext w:val="1"/>
       <w:keepLines w:val="1"/>
-      <w:spacing w:after="80" w:before="240" w:lineRule="auto"/>
-      <w:contextualSpacing w:val="1"/>
+      <w:spacing w:after="80" w:before="240" w:line="276" w:lineRule="auto"/>
     </w:pPr>
     <w:rPr>
+      <w:rFonts w:ascii="Arial" w:cs="Arial" w:eastAsia="Arial" w:hAnsi="Arial"/>
+      <w:b w:val="0"/>
       <w:color w:val="666666"/>
       <w:sz w:val="22"/>
       <w:szCs w:val="22"/>
@@ -1645,10 +2942,11 @@
     <w:pPr>
       <w:keepNext w:val="1"/>
       <w:keepLines w:val="1"/>
-      <w:spacing w:after="80" w:before="240" w:lineRule="auto"/>
-      <w:contextualSpacing w:val="1"/>
+      <w:spacing w:after="80" w:before="240" w:line="276" w:lineRule="auto"/>
     </w:pPr>
     <w:rPr>
+      <w:rFonts w:ascii="Arial" w:cs="Arial" w:eastAsia="Arial" w:hAnsi="Arial"/>
+      <w:b w:val="0"/>
       <w:i w:val="1"/>
       <w:color w:val="666666"/>
       <w:sz w:val="22"/>
@@ -1662,10 +2960,12 @@
     <w:pPr>
       <w:keepNext w:val="1"/>
       <w:keepLines w:val="1"/>
-      <w:spacing w:after="60" w:before="0" w:lineRule="auto"/>
-      <w:contextualSpacing w:val="1"/>
+      <w:spacing w:after="60" w:before="0" w:line="276" w:lineRule="auto"/>
     </w:pPr>
     <w:rPr>
+      <w:rFonts w:ascii="Arial" w:cs="Arial" w:eastAsia="Arial" w:hAnsi="Arial"/>
+      <w:b w:val="0"/>
+      <w:color w:val="000000"/>
       <w:sz w:val="52"/>
       <w:szCs w:val="52"/>
     </w:rPr>
@@ -1677,12 +2977,12 @@
     <w:pPr>
       <w:keepNext w:val="1"/>
       <w:keepLines w:val="1"/>
-      <w:spacing w:after="320" w:before="0" w:lineRule="auto"/>
-      <w:contextualSpacing w:val="1"/>
+      <w:spacing w:after="320" w:before="0" w:line="276" w:lineRule="auto"/>
     </w:pPr>
     <w:rPr>
       <w:rFonts w:ascii="Arial" w:cs="Arial" w:eastAsia="Arial" w:hAnsi="Arial"/>
-      <w:i w:val="0"/>
+      <w:b w:val="0"/>
+      <w:i w:val="1"/>
       <w:color w:val="666666"/>
       <w:sz w:val="30"/>
       <w:szCs w:val="30"/>

</xml_diff>